<commit_message>
Update lab2 report title
</commit_message>
<xml_diff>
--- a/Turash/Turash_lab2/2016_spk-11_turash_lab2.docx
+++ b/Turash/Turash_lab2/2016_spk-11_turash_lab2.docx
@@ -2,423 +2,693 @@
 <file path=word/document.xml><?xml version="1.0" encoding="utf-8"?>
 <w:document xmlns:wpc="http://schemas.microsoft.com/office/word/2010/wordprocessingCanvas" xmlns:cx="http://schemas.microsoft.com/office/drawing/2014/chartex" xmlns:mc="http://schemas.openxmlformats.org/markup-compatibility/2006" xmlns:o="urn:schemas-microsoft-com:office:office" xmlns:r="http://schemas.openxmlformats.org/officeDocument/2006/relationships" xmlns:m="http://schemas.openxmlformats.org/officeDocument/2006/math" xmlns:v="urn:schemas-microsoft-com:vml" xmlns:wp14="http://schemas.microsoft.com/office/word/2010/wordprocessingDrawing" xmlns:wp="http://schemas.openxmlformats.org/drawingml/2006/wordprocessingDrawing" xmlns:w10="urn:schemas-microsoft-com:office:word" xmlns:w="http://schemas.openxmlformats.org/wordprocessingml/2006/main" xmlns:w14="http://schemas.microsoft.com/office/word/2010/wordml" xmlns:w15="http://schemas.microsoft.com/office/word/2012/wordml" xmlns:w16se="http://schemas.microsoft.com/office/word/2015/wordml/symex" xmlns:wpg="http://schemas.microsoft.com/office/word/2010/wordprocessingGroup" xmlns:wpi="http://schemas.microsoft.com/office/word/2010/wordprocessingInk" xmlns:wne="http://schemas.microsoft.com/office/word/2006/wordml" xmlns:wps="http://schemas.microsoft.com/office/word/2010/wordprocessingShape" mc:Ignorable="w14 w15 w16se wp14">
   <w:body>
-    <w:p>
-      <w:pPr>
-        <w:pStyle w:val="a"/>
-        <w:spacing w:after="0" w:line="360" w:lineRule="auto"/>
-        <w:ind w:left="-284" w:right="-142" w:firstLine="425"/>
+    <w:tbl>
+      <w:tblPr>
+        <w:tblW w:w="0" w:type="auto"/>
         <w:jc w:val="center"/>
-      </w:pPr>
-      <w:r>
-        <w:rPr>
-          <w:rFonts w:ascii="Times New Roman" w:hAnsi="Times New Roman"/>
-          <w:color w:val="000000"/>
-          <w:sz w:val="24"/>
+        <w:tblBorders>
+          <w:top w:val="single" w:sz="4" w:space="0" w:color="000000"/>
+          <w:left w:val="single" w:sz="4" w:space="0" w:color="000000"/>
+          <w:bottom w:val="single" w:sz="4" w:space="0" w:color="000000"/>
+          <w:right w:val="single" w:sz="4" w:space="0" w:color="000000"/>
+          <w:insideH w:val="single" w:sz="4" w:space="0" w:color="000000"/>
+          <w:insideV w:val="single" w:sz="4" w:space="0" w:color="000000"/>
+        </w:tblBorders>
+        <w:tblLook w:val="04A0" w:firstRow="1" w:lastRow="0" w:firstColumn="1" w:lastColumn="0" w:noHBand="0" w:noVBand="1"/>
+      </w:tblPr>
+      <w:tblGrid>
+        <w:gridCol w:w="1994"/>
+        <w:gridCol w:w="1530"/>
+        <w:gridCol w:w="3637"/>
+        <w:gridCol w:w="1017"/>
+        <w:gridCol w:w="1451"/>
+      </w:tblGrid>
+      <w:tr>
+        <w:trPr>
+          <w:jc w:val="center"/>
+        </w:trPr>
+        <w:tc>
+          <w:tcPr>
+            <w:tcW w:w="3592" w:type="dxa"/>
+            <w:gridSpan w:val="2"/>
+            <w:tcBorders>
+              <w:top w:val="single" w:sz="4" w:space="0" w:color="000000"/>
+              <w:left w:val="single" w:sz="4" w:space="0" w:color="000000"/>
+              <w:bottom w:val="single" w:sz="4" w:space="0" w:color="000000"/>
+              <w:right w:val="single" w:sz="4" w:space="0" w:color="000000"/>
+            </w:tcBorders>
+            <w:vAlign w:val="center"/>
+            <w:hideMark/>
+          </w:tcPr>
+          <w:p>
+            <w:pPr>
+              <w:rPr>
+                <w:rFonts w:ascii="Arial" w:hAnsi="Arial" w:cs="Arial"/>
+              </w:rPr>
+            </w:pPr>
+            <w:r>
+              <w:rPr>
+                <w:rFonts w:ascii="Arial" w:hAnsi="Arial" w:cs="Arial"/>
+                <w:b/>
+              </w:rPr>
+              <w:t>НУЛП, ІКНІ, САПР</w:t>
+            </w:r>
+          </w:p>
+        </w:tc>
+        <w:tc>
+          <w:tcPr>
+            <w:tcW w:w="3710" w:type="dxa"/>
+            <w:tcBorders>
+              <w:top w:val="single" w:sz="4" w:space="0" w:color="000000"/>
+              <w:left w:val="single" w:sz="4" w:space="0" w:color="000000"/>
+              <w:bottom w:val="single" w:sz="4" w:space="0" w:color="000000"/>
+              <w:right w:val="single" w:sz="4" w:space="0" w:color="000000"/>
+            </w:tcBorders>
+            <w:vAlign w:val="center"/>
+            <w:hideMark/>
+          </w:tcPr>
+          <w:p>
+            <w:pPr>
+              <w:rPr>
+                <w:rFonts w:ascii="Arial" w:hAnsi="Arial" w:cs="Arial"/>
+                <w:lang w:val="ru-RU"/>
+              </w:rPr>
+            </w:pPr>
+            <w:r>
+              <w:rPr>
+                <w:rFonts w:ascii="Arial" w:hAnsi="Arial" w:cs="Arial"/>
+              </w:rPr>
+              <w:t>Тема</w:t>
+            </w:r>
+          </w:p>
+        </w:tc>
+        <w:tc>
+          <w:tcPr>
+            <w:tcW w:w="1028" w:type="dxa"/>
+            <w:tcBorders>
+              <w:top w:val="single" w:sz="4" w:space="0" w:color="000000"/>
+              <w:left w:val="single" w:sz="4" w:space="0" w:color="000000"/>
+              <w:bottom w:val="single" w:sz="4" w:space="0" w:color="000000"/>
+              <w:right w:val="single" w:sz="4" w:space="0" w:color="000000"/>
+            </w:tcBorders>
+            <w:vAlign w:val="center"/>
+            <w:hideMark/>
+          </w:tcPr>
+          <w:p>
+            <w:pPr>
+              <w:rPr>
+                <w:rFonts w:ascii="Arial" w:hAnsi="Arial" w:cs="Arial"/>
+              </w:rPr>
+            </w:pPr>
+            <w:r>
+              <w:rPr>
+                <w:rFonts w:ascii="Arial" w:hAnsi="Arial" w:cs="Arial"/>
+              </w:rPr>
+              <w:t>оцінка</w:t>
+            </w:r>
+          </w:p>
+        </w:tc>
+        <w:tc>
+          <w:tcPr>
+            <w:tcW w:w="1489" w:type="dxa"/>
+            <w:tcBorders>
+              <w:top w:val="single" w:sz="4" w:space="0" w:color="000000"/>
+              <w:left w:val="single" w:sz="4" w:space="0" w:color="000000"/>
+              <w:bottom w:val="single" w:sz="4" w:space="0" w:color="000000"/>
+              <w:right w:val="single" w:sz="4" w:space="0" w:color="000000"/>
+            </w:tcBorders>
+            <w:vAlign w:val="center"/>
+            <w:hideMark/>
+          </w:tcPr>
+          <w:p>
+            <w:pPr>
+              <w:rPr>
+                <w:rFonts w:ascii="Arial" w:hAnsi="Arial" w:cs="Arial"/>
+              </w:rPr>
+            </w:pPr>
+            <w:r>
+              <w:rPr>
+                <w:rFonts w:ascii="Arial" w:hAnsi="Arial" w:cs="Arial"/>
+              </w:rPr>
+              <w:t>підпис</w:t>
+            </w:r>
+          </w:p>
+        </w:tc>
+      </w:tr>
+      <w:tr>
+        <w:trPr>
+          <w:jc w:val="center"/>
+        </w:trPr>
+        <w:tc>
+          <w:tcPr>
+            <w:tcW w:w="2008" w:type="dxa"/>
+            <w:tcBorders>
+              <w:top w:val="single" w:sz="4" w:space="0" w:color="000000"/>
+              <w:left w:val="single" w:sz="4" w:space="0" w:color="000000"/>
+              <w:bottom w:val="single" w:sz="4" w:space="0" w:color="000000"/>
+              <w:right w:val="single" w:sz="4" w:space="0" w:color="000000"/>
+            </w:tcBorders>
+            <w:vAlign w:val="center"/>
+            <w:hideMark/>
+          </w:tcPr>
+          <w:p>
+            <w:pPr>
+              <w:rPr>
+                <w:rFonts w:ascii="Arial" w:hAnsi="Arial" w:cs="Arial"/>
+                <w:lang w:val="en-US"/>
+              </w:rPr>
+            </w:pPr>
+            <w:r>
+              <w:rPr>
+                <w:rFonts w:ascii="Arial" w:hAnsi="Arial" w:cs="Arial"/>
+              </w:rPr>
+              <w:t>СПКс-1</w:t>
+            </w:r>
+            <w:r>
+              <w:rPr>
+                <w:rFonts w:ascii="Arial" w:hAnsi="Arial" w:cs="Arial"/>
+                <w:lang w:val="en-US"/>
+              </w:rPr>
+              <w:t>1</w:t>
+            </w:r>
+          </w:p>
+        </w:tc>
+        <w:tc>
+          <w:tcPr>
+            <w:tcW w:w="1584" w:type="dxa"/>
+            <w:tcBorders>
+              <w:top w:val="single" w:sz="4" w:space="0" w:color="000000"/>
+              <w:left w:val="single" w:sz="4" w:space="0" w:color="000000"/>
+              <w:bottom w:val="single" w:sz="4" w:space="0" w:color="000000"/>
+              <w:right w:val="single" w:sz="4" w:space="0" w:color="000000"/>
+            </w:tcBorders>
+            <w:vAlign w:val="center"/>
+            <w:hideMark/>
+          </w:tcPr>
+          <w:p>
+            <w:pPr>
+              <w:spacing w:after="0"/>
+              <w:jc w:val="center"/>
+              <w:rPr>
+                <w:rFonts w:ascii="Arial" w:hAnsi="Arial" w:cs="Arial"/>
+              </w:rPr>
+            </w:pPr>
+            <w:r>
+              <w:rPr>
+                <w:rFonts w:ascii="Arial" w:hAnsi="Arial" w:cs="Arial"/>
+              </w:rPr>
+              <w:t>2</w:t>
+            </w:r>
+          </w:p>
+        </w:tc>
+        <w:tc>
+          <w:tcPr>
+            <w:tcW w:w="3710" w:type="dxa"/>
+            <w:vMerge w:val="restart"/>
+            <w:tcBorders>
+              <w:top w:val="single" w:sz="4" w:space="0" w:color="000000"/>
+              <w:left w:val="single" w:sz="4" w:space="0" w:color="000000"/>
+              <w:bottom w:val="single" w:sz="4" w:space="0" w:color="000000"/>
+              <w:right w:val="single" w:sz="4" w:space="0" w:color="000000"/>
+            </w:tcBorders>
+            <w:vAlign w:val="center"/>
+            <w:hideMark/>
+          </w:tcPr>
+          <w:p>
+            <w:pPr>
+              <w:jc w:val="center"/>
+              <w:rPr>
+                <w:rFonts w:ascii="Times New Roman" w:hAnsi="Times New Roman" w:cs="Times New Roman"/>
+                <w:caps/>
+                <w:sz w:val="28"/>
+                <w:szCs w:val="28"/>
+                <w:lang w:val="ru-RU"/>
+              </w:rPr>
+            </w:pPr>
+            <w:r>
+              <w:rPr>
+                <w:rFonts w:ascii="Times New Roman" w:hAnsi="Times New Roman"/>
+                <w:sz w:val="28"/>
+              </w:rPr>
+              <w:t>МЕТОДИ ЕВОЛЮЦІЙНОГО ПОШУКУ</w:t>
+            </w:r>
+          </w:p>
+        </w:tc>
+        <w:tc>
+          <w:tcPr>
+            <w:tcW w:w="1028" w:type="dxa"/>
+            <w:vMerge w:val="restart"/>
+            <w:tcBorders>
+              <w:top w:val="single" w:sz="4" w:space="0" w:color="000000"/>
+              <w:left w:val="single" w:sz="4" w:space="0" w:color="000000"/>
+              <w:bottom w:val="single" w:sz="4" w:space="0" w:color="000000"/>
+              <w:right w:val="single" w:sz="4" w:space="0" w:color="000000"/>
+            </w:tcBorders>
+            <w:vAlign w:val="center"/>
+          </w:tcPr>
+          <w:p>
+            <w:pPr>
+              <w:rPr>
+                <w:rFonts w:ascii="Arial" w:hAnsi="Arial" w:cs="Arial"/>
+                <w:sz w:val="24"/>
+                <w:szCs w:val="24"/>
+              </w:rPr>
+            </w:pPr>
+          </w:p>
+        </w:tc>
+        <w:tc>
+          <w:tcPr>
+            <w:tcW w:w="1489" w:type="dxa"/>
+            <w:vMerge w:val="restart"/>
+            <w:tcBorders>
+              <w:top w:val="single" w:sz="4" w:space="0" w:color="000000"/>
+              <w:left w:val="single" w:sz="4" w:space="0" w:color="000000"/>
+              <w:bottom w:val="single" w:sz="4" w:space="0" w:color="000000"/>
+              <w:right w:val="single" w:sz="4" w:space="0" w:color="000000"/>
+            </w:tcBorders>
+            <w:vAlign w:val="center"/>
+          </w:tcPr>
+          <w:p>
+            <w:pPr>
+              <w:rPr>
+                <w:rFonts w:ascii="Arial" w:hAnsi="Arial" w:cs="Arial"/>
+              </w:rPr>
+            </w:pPr>
+          </w:p>
+        </w:tc>
+      </w:tr>
+      <w:tr>
+        <w:trPr>
+          <w:jc w:val="center"/>
+        </w:trPr>
+        <w:tc>
+          <w:tcPr>
+            <w:tcW w:w="3592" w:type="dxa"/>
+            <w:gridSpan w:val="2"/>
+            <w:tcBorders>
+              <w:top w:val="single" w:sz="4" w:space="0" w:color="000000"/>
+              <w:left w:val="single" w:sz="4" w:space="0" w:color="000000"/>
+              <w:bottom w:val="single" w:sz="4" w:space="0" w:color="000000"/>
+              <w:right w:val="single" w:sz="4" w:space="0" w:color="000000"/>
+            </w:tcBorders>
+            <w:vAlign w:val="center"/>
+            <w:hideMark/>
+          </w:tcPr>
+          <w:p>
+            <w:pPr>
+              <w:tabs>
+                <w:tab w:val="center" w:pos="1688"/>
+              </w:tabs>
+              <w:rPr>
+                <w:rFonts w:ascii="Arial" w:hAnsi="Arial" w:cs="Arial"/>
+              </w:rPr>
+            </w:pPr>
+            <w:proofErr w:type="spellStart"/>
+            <w:r>
+              <w:rPr>
+                <w:rFonts w:ascii="Arial" w:hAnsi="Arial" w:cs="Arial"/>
+              </w:rPr>
+              <w:t>Тураш</w:t>
+            </w:r>
+            <w:proofErr w:type="spellEnd"/>
+            <w:r>
+              <w:rPr>
+                <w:rFonts w:ascii="Arial" w:hAnsi="Arial" w:cs="Arial"/>
+              </w:rPr>
+              <w:t xml:space="preserve"> Ю.Ю.</w:t>
+            </w:r>
+          </w:p>
+        </w:tc>
+        <w:tc>
+          <w:tcPr>
+            <w:tcW w:w="0" w:type="auto"/>
+            <w:vMerge/>
+            <w:tcBorders>
+              <w:top w:val="single" w:sz="4" w:space="0" w:color="000000"/>
+              <w:left w:val="single" w:sz="4" w:space="0" w:color="000000"/>
+              <w:bottom w:val="single" w:sz="4" w:space="0" w:color="000000"/>
+              <w:right w:val="single" w:sz="4" w:space="0" w:color="000000"/>
+            </w:tcBorders>
+            <w:vAlign w:val="center"/>
+            <w:hideMark/>
+          </w:tcPr>
+          <w:p>
+            <w:pPr>
+              <w:rPr>
+                <w:rFonts w:ascii="Times New Roman" w:eastAsia="Times New Roman" w:hAnsi="Times New Roman"/>
+                <w:caps/>
+                <w:sz w:val="28"/>
+                <w:szCs w:val="28"/>
+                <w:lang w:val="ru-RU" w:eastAsia="ru-RU"/>
+              </w:rPr>
+            </w:pPr>
+          </w:p>
+        </w:tc>
+        <w:tc>
+          <w:tcPr>
+            <w:tcW w:w="0" w:type="auto"/>
+            <w:vMerge/>
+            <w:tcBorders>
+              <w:top w:val="single" w:sz="4" w:space="0" w:color="000000"/>
+              <w:left w:val="single" w:sz="4" w:space="0" w:color="000000"/>
+              <w:bottom w:val="single" w:sz="4" w:space="0" w:color="000000"/>
+              <w:right w:val="single" w:sz="4" w:space="0" w:color="000000"/>
+            </w:tcBorders>
+            <w:vAlign w:val="center"/>
+            <w:hideMark/>
+          </w:tcPr>
+          <w:p>
+            <w:pPr>
+              <w:rPr>
+                <w:rFonts w:ascii="Arial" w:eastAsia="Times New Roman" w:hAnsi="Arial" w:cs="Arial"/>
+                <w:sz w:val="24"/>
+                <w:szCs w:val="24"/>
+                <w:lang w:val="ru-RU" w:eastAsia="ru-RU"/>
+              </w:rPr>
+            </w:pPr>
+          </w:p>
+        </w:tc>
+        <w:tc>
+          <w:tcPr>
+            <w:tcW w:w="0" w:type="auto"/>
+            <w:vMerge/>
+            <w:tcBorders>
+              <w:top w:val="single" w:sz="4" w:space="0" w:color="000000"/>
+              <w:left w:val="single" w:sz="4" w:space="0" w:color="000000"/>
+              <w:bottom w:val="single" w:sz="4" w:space="0" w:color="000000"/>
+              <w:right w:val="single" w:sz="4" w:space="0" w:color="000000"/>
+            </w:tcBorders>
+            <w:vAlign w:val="center"/>
+            <w:hideMark/>
+          </w:tcPr>
+          <w:p>
+            <w:pPr>
+              <w:rPr>
+                <w:rFonts w:ascii="Arial" w:eastAsia="Times New Roman" w:hAnsi="Arial" w:cs="Arial"/>
+                <w:sz w:val="24"/>
+                <w:szCs w:val="24"/>
+                <w:lang w:val="ru-RU" w:eastAsia="ru-RU"/>
+              </w:rPr>
+            </w:pPr>
+          </w:p>
+        </w:tc>
+      </w:tr>
+      <w:tr>
+        <w:trPr>
+          <w:jc w:val="center"/>
+        </w:trPr>
+        <w:tc>
+          <w:tcPr>
+            <w:tcW w:w="3592" w:type="dxa"/>
+            <w:gridSpan w:val="2"/>
+            <w:tcBorders>
+              <w:top w:val="single" w:sz="4" w:space="0" w:color="000000"/>
+              <w:left w:val="single" w:sz="4" w:space="0" w:color="000000"/>
+              <w:bottom w:val="single" w:sz="4" w:space="0" w:color="000000"/>
+              <w:right w:val="single" w:sz="4" w:space="0" w:color="000000"/>
+            </w:tcBorders>
+            <w:vAlign w:val="center"/>
+            <w:hideMark/>
+          </w:tcPr>
+          <w:p>
+            <w:pPr>
+              <w:rPr>
+                <w:rFonts w:ascii="Arial" w:hAnsi="Arial" w:cs="Arial"/>
+                <w:lang w:val="en-US"/>
+              </w:rPr>
+            </w:pPr>
+            <w:r>
+              <w:rPr>
+                <w:rFonts w:ascii="Arial" w:hAnsi="Arial" w:cs="Arial"/>
+              </w:rPr>
+              <w:t xml:space="preserve">№ залікової: </w:t>
+            </w:r>
+            <w:r>
+              <w:rPr>
+                <w:rFonts w:ascii="Arial" w:hAnsi="Arial" w:cs="Arial"/>
+                <w:lang w:val="en-US"/>
+              </w:rPr>
+              <w:t>1508500</w:t>
+            </w:r>
+          </w:p>
+        </w:tc>
+        <w:tc>
+          <w:tcPr>
+            <w:tcW w:w="0" w:type="auto"/>
+            <w:vMerge/>
+            <w:tcBorders>
+              <w:top w:val="single" w:sz="4" w:space="0" w:color="000000"/>
+              <w:left w:val="single" w:sz="4" w:space="0" w:color="000000"/>
+              <w:bottom w:val="single" w:sz="4" w:space="0" w:color="000000"/>
+              <w:right w:val="single" w:sz="4" w:space="0" w:color="000000"/>
+            </w:tcBorders>
+            <w:vAlign w:val="center"/>
+            <w:hideMark/>
+          </w:tcPr>
+          <w:p>
+            <w:pPr>
+              <w:rPr>
+                <w:rFonts w:ascii="Times New Roman" w:eastAsia="Times New Roman" w:hAnsi="Times New Roman"/>
+                <w:caps/>
+                <w:sz w:val="28"/>
+                <w:szCs w:val="28"/>
+                <w:lang w:val="ru-RU" w:eastAsia="ru-RU"/>
+              </w:rPr>
+            </w:pPr>
+          </w:p>
+        </w:tc>
+        <w:tc>
+          <w:tcPr>
+            <w:tcW w:w="0" w:type="auto"/>
+            <w:vMerge/>
+            <w:tcBorders>
+              <w:top w:val="single" w:sz="4" w:space="0" w:color="000000"/>
+              <w:left w:val="single" w:sz="4" w:space="0" w:color="000000"/>
+              <w:bottom w:val="single" w:sz="4" w:space="0" w:color="000000"/>
+              <w:right w:val="single" w:sz="4" w:space="0" w:color="000000"/>
+            </w:tcBorders>
+            <w:vAlign w:val="center"/>
+            <w:hideMark/>
+          </w:tcPr>
+          <w:p>
+            <w:pPr>
+              <w:rPr>
+                <w:rFonts w:ascii="Arial" w:eastAsia="Times New Roman" w:hAnsi="Arial" w:cs="Arial"/>
+                <w:sz w:val="24"/>
+                <w:szCs w:val="24"/>
+                <w:lang w:val="ru-RU" w:eastAsia="ru-RU"/>
+              </w:rPr>
+            </w:pPr>
+          </w:p>
+        </w:tc>
+        <w:tc>
+          <w:tcPr>
+            <w:tcW w:w="0" w:type="auto"/>
+            <w:vMerge/>
+            <w:tcBorders>
+              <w:top w:val="single" w:sz="4" w:space="0" w:color="000000"/>
+              <w:left w:val="single" w:sz="4" w:space="0" w:color="000000"/>
+              <w:bottom w:val="single" w:sz="4" w:space="0" w:color="000000"/>
+              <w:right w:val="single" w:sz="4" w:space="0" w:color="000000"/>
+            </w:tcBorders>
+            <w:vAlign w:val="center"/>
+            <w:hideMark/>
+          </w:tcPr>
+          <w:p>
+            <w:pPr>
+              <w:rPr>
+                <w:rFonts w:ascii="Arial" w:eastAsia="Times New Roman" w:hAnsi="Arial" w:cs="Arial"/>
+                <w:sz w:val="24"/>
+                <w:szCs w:val="24"/>
+                <w:lang w:val="ru-RU" w:eastAsia="ru-RU"/>
+              </w:rPr>
+            </w:pPr>
+          </w:p>
+        </w:tc>
+      </w:tr>
+      <w:tr>
+        <w:trPr>
+          <w:jc w:val="center"/>
+        </w:trPr>
+        <w:tc>
+          <w:tcPr>
+            <w:tcW w:w="3592" w:type="dxa"/>
+            <w:gridSpan w:val="2"/>
+            <w:vMerge w:val="restart"/>
+            <w:tcBorders>
+              <w:top w:val="single" w:sz="4" w:space="0" w:color="000000"/>
+              <w:left w:val="single" w:sz="4" w:space="0" w:color="000000"/>
+              <w:bottom w:val="single" w:sz="4" w:space="0" w:color="000000"/>
+              <w:right w:val="single" w:sz="4" w:space="0" w:color="000000"/>
+            </w:tcBorders>
+            <w:vAlign w:val="center"/>
+            <w:hideMark/>
+          </w:tcPr>
+          <w:p>
+            <w:pPr>
+              <w:rPr>
+                <w:rFonts w:ascii="Arial" w:hAnsi="Arial" w:cs="Arial"/>
+                <w:lang w:val="ru-RU"/>
+              </w:rPr>
+            </w:pPr>
+            <w:r>
+              <w:rPr>
+                <w:sz w:val="28"/>
+                <w:szCs w:val="28"/>
+              </w:rPr>
+              <w:t>Методи нечіткої логіки та еволюційні алгоритми при автоматизованому проектуванні</w:t>
+            </w:r>
+          </w:p>
+        </w:tc>
+        <w:tc>
+          <w:tcPr>
+            <w:tcW w:w="0" w:type="auto"/>
+            <w:vMerge/>
+            <w:tcBorders>
+              <w:top w:val="single" w:sz="4" w:space="0" w:color="000000"/>
+              <w:left w:val="single" w:sz="4" w:space="0" w:color="000000"/>
+              <w:bottom w:val="single" w:sz="4" w:space="0" w:color="000000"/>
+              <w:right w:val="single" w:sz="4" w:space="0" w:color="000000"/>
+            </w:tcBorders>
+            <w:vAlign w:val="center"/>
+            <w:hideMark/>
+          </w:tcPr>
+          <w:p>
+            <w:pPr>
+              <w:rPr>
+                <w:rFonts w:ascii="Times New Roman" w:eastAsia="Times New Roman" w:hAnsi="Times New Roman"/>
+                <w:caps/>
+                <w:sz w:val="28"/>
+                <w:szCs w:val="28"/>
+                <w:lang w:val="ru-RU" w:eastAsia="ru-RU"/>
+              </w:rPr>
+            </w:pPr>
+          </w:p>
+        </w:tc>
+        <w:tc>
+          <w:tcPr>
+            <w:tcW w:w="2517" w:type="dxa"/>
+            <w:gridSpan w:val="2"/>
+            <w:tcBorders>
+              <w:top w:val="single" w:sz="4" w:space="0" w:color="000000"/>
+              <w:left w:val="single" w:sz="4" w:space="0" w:color="000000"/>
+              <w:bottom w:val="single" w:sz="4" w:space="0" w:color="000000"/>
+              <w:right w:val="single" w:sz="4" w:space="0" w:color="000000"/>
+            </w:tcBorders>
+            <w:vAlign w:val="center"/>
+            <w:hideMark/>
+          </w:tcPr>
+          <w:p>
+            <w:pPr>
+              <w:rPr>
+                <w:rFonts w:ascii="Arial" w:hAnsi="Arial" w:cs="Arial"/>
+              </w:rPr>
+            </w:pPr>
+            <w:r>
+              <w:rPr>
+                <w:rFonts w:ascii="Arial" w:hAnsi="Arial" w:cs="Arial"/>
+              </w:rPr>
+              <w:t>Викладач:</w:t>
+            </w:r>
+          </w:p>
+        </w:tc>
+      </w:tr>
+      <w:tr>
+        <w:trPr>
+          <w:trHeight w:val="654"/>
+          <w:jc w:val="center"/>
+        </w:trPr>
+        <w:tc>
+          <w:tcPr>
+            <w:tcW w:w="0" w:type="auto"/>
+            <w:gridSpan w:val="2"/>
+            <w:vMerge/>
+            <w:tcBorders>
+              <w:top w:val="single" w:sz="4" w:space="0" w:color="000000"/>
+              <w:left w:val="single" w:sz="4" w:space="0" w:color="000000"/>
+              <w:bottom w:val="single" w:sz="4" w:space="0" w:color="000000"/>
+              <w:right w:val="single" w:sz="4" w:space="0" w:color="000000"/>
+            </w:tcBorders>
+            <w:vAlign w:val="center"/>
+            <w:hideMark/>
+          </w:tcPr>
+          <w:p>
+            <w:pPr>
+              <w:rPr>
+                <w:rFonts w:ascii="Arial" w:eastAsia="Times New Roman" w:hAnsi="Arial" w:cs="Arial"/>
+                <w:sz w:val="24"/>
+                <w:szCs w:val="24"/>
+                <w:lang w:val="ru-RU" w:eastAsia="ru-RU"/>
+              </w:rPr>
+            </w:pPr>
+          </w:p>
+        </w:tc>
+        <w:tc>
+          <w:tcPr>
+            <w:tcW w:w="0" w:type="auto"/>
+            <w:vMerge/>
+            <w:tcBorders>
+              <w:top w:val="single" w:sz="4" w:space="0" w:color="000000"/>
+              <w:left w:val="single" w:sz="4" w:space="0" w:color="000000"/>
+              <w:bottom w:val="single" w:sz="4" w:space="0" w:color="000000"/>
+              <w:right w:val="single" w:sz="4" w:space="0" w:color="000000"/>
+            </w:tcBorders>
+            <w:vAlign w:val="center"/>
+            <w:hideMark/>
+          </w:tcPr>
+          <w:p>
+            <w:pPr>
+              <w:rPr>
+                <w:rFonts w:ascii="Times New Roman" w:eastAsia="Times New Roman" w:hAnsi="Times New Roman"/>
+                <w:caps/>
+                <w:sz w:val="28"/>
+                <w:szCs w:val="28"/>
+                <w:lang w:val="ru-RU" w:eastAsia="ru-RU"/>
+              </w:rPr>
+            </w:pPr>
+          </w:p>
+        </w:tc>
+        <w:tc>
+          <w:tcPr>
+            <w:tcW w:w="2517" w:type="dxa"/>
+            <w:gridSpan w:val="2"/>
+            <w:tcBorders>
+              <w:top w:val="single" w:sz="4" w:space="0" w:color="000000"/>
+              <w:left w:val="single" w:sz="4" w:space="0" w:color="000000"/>
+              <w:bottom w:val="single" w:sz="4" w:space="0" w:color="000000"/>
+              <w:right w:val="single" w:sz="4" w:space="0" w:color="000000"/>
+            </w:tcBorders>
+            <w:vAlign w:val="center"/>
+          </w:tcPr>
+          <w:p>
+            <w:pPr>
+              <w:spacing w:after="0"/>
+              <w:rPr>
+                <w:rFonts w:ascii="Arial" w:hAnsi="Arial" w:cs="Arial"/>
+                <w:sz w:val="24"/>
+                <w:lang w:val="ru-RU"/>
+              </w:rPr>
+            </w:pPr>
+            <w:r>
+              <w:rPr>
+                <w:sz w:val="28"/>
+              </w:rPr>
+              <w:t>Кривий Р.З.</w:t>
+            </w:r>
+          </w:p>
+        </w:tc>
+      </w:tr>
+    </w:tbl>
+    <w:p>
+      <w:pPr>
+        <w:jc w:val="center"/>
+        <w:rPr>
+          <w:rFonts w:ascii="Times New Roman" w:hAnsi="Times New Roman"/>
+          <w:color w:val="000000"/>
+          <w:sz w:val="28"/>
           <w:szCs w:val="24"/>
         </w:rPr>
-        <w:t>МІНІСТЕРСТВО  ОСВІТИ  І  НАУКИ УКРАЇНИ</w:t>
-      </w:r>
-    </w:p>
-    <w:p>
-      <w:pPr>
-        <w:pStyle w:val="a"/>
-        <w:spacing w:after="0" w:line="360" w:lineRule="auto"/>
-        <w:ind w:left="-284" w:right="-142" w:firstLine="425"/>
-        <w:jc w:val="center"/>
-      </w:pPr>
-      <w:r>
-        <w:rPr>
-          <w:rFonts w:ascii="Times New Roman" w:hAnsi="Times New Roman"/>
-          <w:color w:val="000000"/>
-          <w:sz w:val="24"/>
-          <w:szCs w:val="24"/>
-        </w:rPr>
-        <w:t>НАЦІОНАЛЬНИЙ УНІВЕРСИТЕТ «ЛЬВІВСЬКА ПОЛІТЕХНІКА»</w:t>
-      </w:r>
-    </w:p>
-    <w:p>
-      <w:pPr>
-        <w:pStyle w:val="a"/>
-        <w:spacing w:after="0" w:line="360" w:lineRule="auto"/>
-        <w:ind w:left="-284" w:right="-142" w:firstLine="425"/>
-        <w:jc w:val="center"/>
-      </w:pPr>
-    </w:p>
-    <w:p>
-      <w:pPr>
-        <w:pStyle w:val="a"/>
-        <w:spacing w:after="0" w:line="360" w:lineRule="auto"/>
-        <w:ind w:left="-284" w:right="-142" w:firstLine="425"/>
-        <w:jc w:val="center"/>
-        <w:rPr>
-          <w:rFonts w:ascii="Times New Roman" w:hAnsi="Times New Roman"/>
-          <w:color w:val="000000"/>
-          <w:sz w:val="24"/>
-          <w:szCs w:val="24"/>
-        </w:rPr>
-      </w:pPr>
-      <w:r>
-        <w:rPr>
-          <w:rFonts w:ascii="Times New Roman" w:hAnsi="Times New Roman"/>
-          <w:color w:val="000000"/>
-          <w:sz w:val="24"/>
-          <w:szCs w:val="24"/>
-        </w:rPr>
-        <w:t>Кафедра САП</w:t>
-      </w:r>
-    </w:p>
-    <w:p>
-      <w:pPr>
-        <w:pStyle w:val="a"/>
-        <w:spacing w:after="0" w:line="360" w:lineRule="auto"/>
-        <w:ind w:left="-284" w:right="-142" w:firstLine="425"/>
-        <w:jc w:val="center"/>
-      </w:pPr>
-    </w:p>
-    <w:p>
-      <w:pPr>
-        <w:pStyle w:val="a"/>
-        <w:spacing w:after="0" w:line="360" w:lineRule="auto"/>
-        <w:ind w:left="-284" w:right="-142" w:firstLine="425"/>
-        <w:jc w:val="center"/>
-      </w:pPr>
-      <w:r>
-        <w:rPr>
-          <w:noProof/>
-          <w:color w:val="000000"/>
-          <w:lang w:eastAsia="uk-UA"/>
-        </w:rPr>
-        <w:drawing>
-          <wp:inline distT="0" distB="0" distL="0" distR="0">
-            <wp:extent cx="2714625" cy="3057525"/>
-            <wp:effectExtent l="0" t="0" r="9525" b="9525"/>
-            <wp:docPr id="1" name="Picture 1" descr="gerbnational"/>
-            <wp:cNvGraphicFramePr>
-              <a:graphicFrameLocks xmlns:a="http://schemas.openxmlformats.org/drawingml/2006/main" noChangeAspect="1"/>
-            </wp:cNvGraphicFramePr>
-            <a:graphic xmlns:a="http://schemas.openxmlformats.org/drawingml/2006/main">
-              <a:graphicData uri="http://schemas.openxmlformats.org/drawingml/2006/picture">
-                <pic:pic xmlns:pic="http://schemas.openxmlformats.org/drawingml/2006/picture">
-                  <pic:nvPicPr>
-                    <pic:cNvPr id="0" name="Picture" descr="gerbnational"/>
-                    <pic:cNvPicPr>
-                      <a:picLocks noChangeAspect="1" noChangeArrowheads="1"/>
-                    </pic:cNvPicPr>
-                  </pic:nvPicPr>
-                  <pic:blipFill>
-                    <a:blip r:embed="rId8" cstate="print">
-                      <a:extLst>
-                        <a:ext uri="{28A0092B-C50C-407E-A947-70E740481C1C}">
-                          <a14:useLocalDpi xmlns:a14="http://schemas.microsoft.com/office/drawing/2010/main" val="0"/>
-                        </a:ext>
-                      </a:extLst>
-                    </a:blip>
-                    <a:srcRect/>
-                    <a:stretch>
-                      <a:fillRect/>
-                    </a:stretch>
-                  </pic:blipFill>
-                  <pic:spPr bwMode="auto">
-                    <a:xfrm>
-                      <a:off x="0" y="0"/>
-                      <a:ext cx="2714625" cy="3057525"/>
-                    </a:xfrm>
-                    <a:prstGeom prst="rect">
-                      <a:avLst/>
-                    </a:prstGeom>
-                    <a:noFill/>
-                    <a:ln>
-                      <a:noFill/>
-                    </a:ln>
-                  </pic:spPr>
-                </pic:pic>
-              </a:graphicData>
-            </a:graphic>
-          </wp:inline>
-        </w:drawing>
-      </w:r>
-    </w:p>
-    <w:p>
-      <w:pPr>
-        <w:spacing w:after="0" w:line="360" w:lineRule="auto"/>
-        <w:jc w:val="center"/>
-        <w:rPr>
-          <w:rFonts w:ascii="Times New Roman" w:hAnsi="Times New Roman"/>
-          <w:sz w:val="28"/>
-          <w:szCs w:val="28"/>
-        </w:rPr>
-      </w:pPr>
-      <w:r>
-        <w:rPr>
-          <w:rFonts w:ascii="Times New Roman" w:hAnsi="Times New Roman"/>
-          <w:sz w:val="28"/>
-          <w:szCs w:val="28"/>
-        </w:rPr>
-        <w:t>Звіт</w:t>
-      </w:r>
-    </w:p>
-    <w:p>
-      <w:pPr>
-        <w:spacing w:after="0" w:line="360" w:lineRule="auto"/>
-        <w:jc w:val="center"/>
-        <w:rPr>
-          <w:rFonts w:ascii="Times New Roman" w:hAnsi="Times New Roman"/>
-          <w:sz w:val="28"/>
-          <w:szCs w:val="28"/>
-          <w:lang w:val="ru-RU"/>
-        </w:rPr>
-      </w:pPr>
-      <w:r>
-        <w:rPr>
-          <w:rFonts w:ascii="Times New Roman" w:hAnsi="Times New Roman"/>
-          <w:sz w:val="28"/>
-          <w:szCs w:val="28"/>
-        </w:rPr>
-        <w:t>до лабораторної роботи №</w:t>
-      </w:r>
-      <w:r>
-        <w:rPr>
-          <w:rFonts w:ascii="Times New Roman" w:hAnsi="Times New Roman"/>
-          <w:sz w:val="28"/>
-          <w:szCs w:val="28"/>
-          <w:lang w:val="ru-RU"/>
-        </w:rPr>
-        <w:t>2</w:t>
-      </w:r>
-    </w:p>
-    <w:p>
-      <w:pPr>
-        <w:pStyle w:val="a"/>
-        <w:spacing w:after="0" w:line="360" w:lineRule="auto"/>
-        <w:ind w:left="-284" w:right="-142" w:firstLine="425"/>
-        <w:jc w:val="center"/>
-        <w:rPr>
-          <w:sz w:val="24"/>
-          <w:lang w:val="en-US"/>
-        </w:rPr>
-      </w:pPr>
-      <w:r>
-        <w:rPr>
-          <w:rFonts w:ascii="Times New Roman" w:hAnsi="Times New Roman"/>
-          <w:sz w:val="28"/>
-        </w:rPr>
-        <w:t>на тему: «</w:t>
-      </w:r>
-      <w:r>
-        <w:rPr>
-          <w:rFonts w:ascii="Times New Roman" w:hAnsi="Times New Roman"/>
-          <w:sz w:val="28"/>
-        </w:rPr>
-        <w:t>МЕТОДИ ЕВОЛЮЦІЙНОГО ПОШУКУ</w:t>
-      </w:r>
-      <w:r>
-        <w:rPr>
-          <w:rFonts w:ascii="Times New Roman" w:hAnsi="Times New Roman"/>
-          <w:sz w:val="28"/>
-        </w:rPr>
-        <w:t>»</w:t>
-      </w:r>
-    </w:p>
-    <w:p>
-      <w:pPr>
-        <w:pStyle w:val="a"/>
-        <w:spacing w:after="0" w:line="360" w:lineRule="auto"/>
-        <w:ind w:left="-284" w:right="-142" w:firstLine="425"/>
-        <w:jc w:val="center"/>
-        <w:rPr>
-          <w:sz w:val="24"/>
-        </w:rPr>
-      </w:pPr>
-      <w:r>
-        <w:rPr>
-          <w:rFonts w:ascii="Times New Roman" w:hAnsi="Times New Roman"/>
-          <w:color w:val="000000"/>
-          <w:sz w:val="28"/>
-          <w:szCs w:val="24"/>
-        </w:rPr>
-        <w:t>з курсу: «Методи нечіткої логіки та еволюційні алгоритми при автоматизованому проектуванні»</w:t>
-      </w:r>
-    </w:p>
-    <w:p>
-      <w:pPr>
-        <w:pStyle w:val="a"/>
-        <w:spacing w:after="0" w:line="360" w:lineRule="auto"/>
-        <w:ind w:left="-284" w:right="-142" w:firstLine="425"/>
-        <w:jc w:val="center"/>
-      </w:pPr>
-    </w:p>
-    <w:p>
-      <w:pPr>
-        <w:pStyle w:val="a"/>
-        <w:spacing w:after="0" w:line="360" w:lineRule="auto"/>
-        <w:ind w:left="-284" w:right="-142" w:firstLine="425"/>
-        <w:jc w:val="center"/>
-      </w:pPr>
-    </w:p>
-    <w:p>
-      <w:pPr>
-        <w:pStyle w:val="a"/>
-        <w:spacing w:after="0" w:line="360" w:lineRule="auto"/>
-        <w:ind w:left="-284" w:right="-142" w:firstLine="425"/>
-        <w:jc w:val="center"/>
-      </w:pPr>
-    </w:p>
-    <w:p>
-      <w:pPr>
-        <w:pStyle w:val="a"/>
-        <w:spacing w:after="0" w:line="360" w:lineRule="auto"/>
-        <w:ind w:left="-284" w:right="-142" w:firstLine="425"/>
-        <w:jc w:val="right"/>
-        <w:rPr>
-          <w:sz w:val="24"/>
-        </w:rPr>
-      </w:pPr>
-      <w:r>
-        <w:rPr>
-          <w:rFonts w:ascii="Times New Roman" w:hAnsi="Times New Roman"/>
-          <w:color w:val="000000"/>
-          <w:sz w:val="28"/>
-          <w:szCs w:val="24"/>
-        </w:rPr>
-        <w:t>Виконав:</w:t>
-      </w:r>
-    </w:p>
-    <w:p>
-      <w:pPr>
-        <w:pStyle w:val="a"/>
-        <w:spacing w:after="0" w:line="360" w:lineRule="auto"/>
-        <w:ind w:left="-284" w:right="-142" w:firstLine="425"/>
-        <w:jc w:val="right"/>
-        <w:rPr>
-          <w:sz w:val="24"/>
-        </w:rPr>
-      </w:pPr>
-      <w:r>
-        <w:rPr>
-          <w:rFonts w:ascii="Times New Roman" w:hAnsi="Times New Roman"/>
-          <w:color w:val="000000"/>
-          <w:sz w:val="28"/>
-          <w:szCs w:val="24"/>
-        </w:rPr>
-        <w:t>ст. гр. СПКс-11</w:t>
-      </w:r>
-    </w:p>
-    <w:p>
-      <w:pPr>
-        <w:pStyle w:val="a"/>
-        <w:spacing w:after="0" w:line="360" w:lineRule="auto"/>
-        <w:ind w:left="-284" w:right="-142" w:firstLine="425"/>
-        <w:jc w:val="right"/>
-        <w:rPr>
-          <w:i/>
-          <w:sz w:val="24"/>
-        </w:rPr>
-      </w:pPr>
-      <w:r>
-        <w:rPr>
-          <w:rFonts w:ascii="Times New Roman" w:hAnsi="Times New Roman"/>
-          <w:i/>
-          <w:color w:val="000000"/>
-          <w:sz w:val="28"/>
-          <w:szCs w:val="24"/>
-        </w:rPr>
-        <w:t>Тураш Ю.Ю.</w:t>
-      </w:r>
-    </w:p>
-    <w:p>
-      <w:pPr>
-        <w:pStyle w:val="a"/>
-        <w:spacing w:after="0" w:line="360" w:lineRule="auto"/>
-        <w:ind w:left="-284" w:right="-142" w:firstLine="425"/>
-        <w:jc w:val="right"/>
-        <w:rPr>
-          <w:sz w:val="24"/>
-        </w:rPr>
-      </w:pPr>
-      <w:r>
-        <w:rPr>
-          <w:rFonts w:ascii="Times New Roman" w:hAnsi="Times New Roman"/>
-          <w:color w:val="000000"/>
-          <w:sz w:val="28"/>
-          <w:szCs w:val="24"/>
-        </w:rPr>
-        <w:t>Прийняв:</w:t>
-      </w:r>
-    </w:p>
-    <w:p>
-      <w:pPr>
-        <w:pStyle w:val="a"/>
-        <w:spacing w:after="0" w:line="360" w:lineRule="auto"/>
-        <w:ind w:left="-284" w:right="-142" w:firstLine="425"/>
-        <w:jc w:val="right"/>
-        <w:rPr>
-          <w:i/>
-          <w:sz w:val="24"/>
-        </w:rPr>
-      </w:pPr>
-      <w:r>
-        <w:rPr>
-          <w:rFonts w:ascii="Times New Roman" w:hAnsi="Times New Roman"/>
-          <w:i/>
-          <w:color w:val="000000"/>
-          <w:sz w:val="28"/>
-          <w:szCs w:val="24"/>
-        </w:rPr>
-        <w:t>Кривий Р.З.</w:t>
-      </w:r>
-    </w:p>
-    <w:p>
-      <w:pPr>
-        <w:pStyle w:val="a"/>
-        <w:spacing w:after="0" w:line="360" w:lineRule="auto"/>
-        <w:ind w:left="-284" w:right="-142" w:firstLine="425"/>
-        <w:jc w:val="right"/>
-        <w:rPr>
-          <w:sz w:val="24"/>
-        </w:rPr>
-      </w:pPr>
-    </w:p>
-    <w:p>
-      <w:pPr>
-        <w:pStyle w:val="a"/>
-        <w:spacing w:after="0" w:line="360" w:lineRule="auto"/>
-        <w:ind w:left="-284" w:right="-142" w:firstLine="425"/>
-        <w:jc w:val="right"/>
-        <w:rPr>
-          <w:sz w:val="24"/>
-        </w:rPr>
-      </w:pPr>
-    </w:p>
-    <w:p>
-      <w:pPr>
-        <w:pStyle w:val="a"/>
-        <w:spacing w:after="0" w:line="360" w:lineRule="auto"/>
-        <w:ind w:left="-284" w:right="-142" w:firstLine="425"/>
-        <w:jc w:val="right"/>
-        <w:rPr>
-          <w:sz w:val="24"/>
-        </w:rPr>
-      </w:pPr>
-    </w:p>
-    <w:p>
-      <w:pPr>
-        <w:jc w:val="center"/>
-        <w:rPr>
-          <w:rFonts w:ascii="Times New Roman" w:hAnsi="Times New Roman"/>
-          <w:color w:val="000000"/>
-          <w:sz w:val="28"/>
-          <w:szCs w:val="24"/>
-        </w:rPr>
-      </w:pPr>
-      <w:r>
-        <w:rPr>
-          <w:rFonts w:ascii="Times New Roman" w:hAnsi="Times New Roman"/>
-          <w:color w:val="000000"/>
-          <w:sz w:val="28"/>
-          <w:szCs w:val="24"/>
-        </w:rPr>
-        <w:t>Львів 2016</w:t>
-      </w:r>
+      </w:pPr>
     </w:p>
     <w:p>
       <w:pPr>
@@ -443,7 +713,6 @@
           <w:sz w:val="28"/>
           <w:szCs w:val="28"/>
         </w:rPr>
-        <w:lastRenderedPageBreak/>
         <w:t>Мета роботи:</w:t>
       </w:r>
       <w:r>
@@ -461,7 +730,43 @@
           <w:sz w:val="28"/>
           <w:szCs w:val="28"/>
         </w:rPr>
-        <w:t>ознайомитися з основними теоретичними відомостями про методи еволюційного пошуку. Вивчити роботу функції ga пакету Matlab.</w:t>
+        <w:t xml:space="preserve">ознайомитися з основними теоретичними відомостями про методи еволюційного пошуку. Вивчити роботу функції </w:t>
+      </w:r>
+      <w:proofErr w:type="spellStart"/>
+      <w:r>
+        <w:rPr>
+          <w:rFonts w:ascii="Times New Roman" w:hAnsi="Times New Roman"/>
+          <w:sz w:val="28"/>
+          <w:szCs w:val="28"/>
+        </w:rPr>
+        <w:t>ga</w:t>
+      </w:r>
+      <w:proofErr w:type="spellEnd"/>
+      <w:r>
+        <w:rPr>
+          <w:rFonts w:ascii="Times New Roman" w:hAnsi="Times New Roman"/>
+          <w:sz w:val="28"/>
+          <w:szCs w:val="28"/>
+        </w:rPr>
+        <w:t xml:space="preserve"> пакету </w:t>
+      </w:r>
+      <w:proofErr w:type="spellStart"/>
+      <w:r>
+        <w:rPr>
+          <w:rFonts w:ascii="Times New Roman" w:hAnsi="Times New Roman"/>
+          <w:sz w:val="28"/>
+          <w:szCs w:val="28"/>
+        </w:rPr>
+        <w:t>Matlab</w:t>
+      </w:r>
+      <w:proofErr w:type="spellEnd"/>
+      <w:r>
+        <w:rPr>
+          <w:rFonts w:ascii="Times New Roman" w:hAnsi="Times New Roman"/>
+          <w:sz w:val="28"/>
+          <w:szCs w:val="28"/>
+        </w:rPr>
+        <w:t>.</w:t>
       </w:r>
     </w:p>
     <w:p>
@@ -531,14 +836,41 @@
           <w:sz w:val="28"/>
           <w:szCs w:val="28"/>
         </w:rPr>
-        <w:t>Ефективність ГА залежить від вибору способів кросинговеру, мутації, вибору батьківської пари, формування нової популяції, а також від таких параметрів як розмір популяції, довжина хромосоми. Оцінити ГА можна за допомогою різноманітних тестових функцій, наприклад, функцій Де Іонгa. Всі тестові функції можуть мати різне число параметрів (n). Тому має сенс запустити алгоритм для оптимізації деякої функції спочатку з невеликим n (наприклад, 10 або 20), а потім з n = 50, 100, 200,. . . Це дасть можливість перевірити «масштабованість» алгоритму. Так як генетичні алгоритми використовують стохастичн</w:t>
-      </w:r>
+        <w:t xml:space="preserve">Ефективність ГА залежить від вибору способів кросинговеру, мутації, вибору батьківської пари, формування нової популяції, а також від таких параметрів як розмір популяції, довжина хромосоми. Оцінити ГА можна за допомогою різноманітних тестових функцій, наприклад, функцій Де </w:t>
+      </w:r>
+      <w:proofErr w:type="spellStart"/>
       <w:r>
         <w:rPr>
           <w:rFonts w:ascii="Times New Roman" w:hAnsi="Times New Roman" w:cs="Times New Roman"/>
           <w:sz w:val="28"/>
           <w:szCs w:val="28"/>
         </w:rPr>
+        <w:t>Іонгa</w:t>
+      </w:r>
+      <w:proofErr w:type="spellEnd"/>
+      <w:r>
+        <w:rPr>
+          <w:rFonts w:ascii="Times New Roman" w:hAnsi="Times New Roman" w:cs="Times New Roman"/>
+          <w:sz w:val="28"/>
+          <w:szCs w:val="28"/>
+        </w:rPr>
+        <w:t xml:space="preserve">. Всі тестові функції можуть мати різне число параметрів (n). Тому має сенс запустити алгоритм для оптимізації деякої функції спочатку з невеликим n (наприклад, 10 або 20), а потім з n = 50, 100, 200,. . . Це дасть можливість перевірити «масштабованість» алгоритму. Так як генетичні алгоритми використовують </w:t>
+      </w:r>
+      <w:proofErr w:type="spellStart"/>
+      <w:r>
+        <w:rPr>
+          <w:rFonts w:ascii="Times New Roman" w:hAnsi="Times New Roman" w:cs="Times New Roman"/>
+          <w:sz w:val="28"/>
+          <w:szCs w:val="28"/>
+        </w:rPr>
+        <w:t>стохастичн</w:t>
+      </w:r>
+      <w:r>
+        <w:rPr>
+          <w:rFonts w:ascii="Times New Roman" w:hAnsi="Times New Roman" w:cs="Times New Roman"/>
+          <w:sz w:val="28"/>
+          <w:szCs w:val="28"/>
+        </w:rPr>
         <w:t>і</w:t>
       </w:r>
       <w:r>
@@ -547,7 +879,16 @@
           <w:sz w:val="28"/>
           <w:szCs w:val="28"/>
         </w:rPr>
-        <w:t>сть, то для того, щоб визначити, наскільки ефективний ГА, потрібно запустити його на одній і тій же тестов</w:t>
+        <w:t>сть</w:t>
+      </w:r>
+      <w:proofErr w:type="spellEnd"/>
+      <w:r>
+        <w:rPr>
+          <w:rFonts w:ascii="Times New Roman" w:hAnsi="Times New Roman" w:cs="Times New Roman"/>
+          <w:sz w:val="28"/>
+          <w:szCs w:val="28"/>
+        </w:rPr>
+        <w:t>, то для того, щоб визначити, наскільки ефективний ГА, потрібно запустити його на одній і тій же тестов</w:t>
       </w:r>
       <w:r>
         <w:rPr>
@@ -602,7 +943,25 @@
           <w:sz w:val="28"/>
           <w:szCs w:val="28"/>
         </w:rPr>
-        <w:t>Розробити за допомогою пакету Matlab програмне забезпечення, що</w:t>
+        <w:t xml:space="preserve">Розробити за допомогою пакету </w:t>
+      </w:r>
+      <w:proofErr w:type="spellStart"/>
+      <w:r>
+        <w:rPr>
+          <w:rFonts w:ascii="Times New Roman" w:hAnsi="Times New Roman"/>
+          <w:sz w:val="28"/>
+          <w:szCs w:val="28"/>
+        </w:rPr>
+        <w:t>Matlab</w:t>
+      </w:r>
+      <w:proofErr w:type="spellEnd"/>
+      <w:r>
+        <w:rPr>
+          <w:rFonts w:ascii="Times New Roman" w:hAnsi="Times New Roman"/>
+          <w:sz w:val="28"/>
+          <w:szCs w:val="28"/>
+        </w:rPr>
+        <w:t xml:space="preserve"> програмне забезпечення, що</w:t>
       </w:r>
       <w:r>
         <w:rPr>
@@ -665,7 +1024,7 @@
                     <pic:cNvPicPr/>
                   </pic:nvPicPr>
                   <pic:blipFill>
-                    <a:blip r:embed="rId9"/>
+                    <a:blip r:embed="rId8"/>
                     <a:stretch>
                       <a:fillRect/>
                     </a:stretch>
@@ -707,6 +1066,39 @@
           <w:szCs w:val="28"/>
         </w:rPr>
       </w:pPr>
+    </w:p>
+    <w:p>
+      <w:pPr>
+        <w:jc w:val="center"/>
+        <w:rPr>
+          <w:rFonts w:ascii="Times New Roman" w:hAnsi="Times New Roman"/>
+          <w:color w:val="000000"/>
+          <w:sz w:val="28"/>
+          <w:szCs w:val="28"/>
+        </w:rPr>
+      </w:pPr>
+    </w:p>
+    <w:p>
+      <w:pPr>
+        <w:jc w:val="center"/>
+        <w:rPr>
+          <w:rFonts w:ascii="Times New Roman" w:hAnsi="Times New Roman"/>
+          <w:color w:val="000000"/>
+          <w:sz w:val="28"/>
+          <w:szCs w:val="28"/>
+        </w:rPr>
+      </w:pPr>
+    </w:p>
+    <w:p>
+      <w:pPr>
+        <w:jc w:val="center"/>
+        <w:rPr>
+          <w:rFonts w:ascii="Times New Roman" w:hAnsi="Times New Roman"/>
+          <w:color w:val="000000"/>
+          <w:sz w:val="28"/>
+          <w:szCs w:val="28"/>
+        </w:rPr>
+      </w:pPr>
       <w:r>
         <w:rPr>
           <w:rFonts w:ascii="Times New Roman" w:hAnsi="Times New Roman"/>
@@ -715,6 +1107,7 @@
           <w:sz w:val="28"/>
           <w:szCs w:val="28"/>
         </w:rPr>
+        <w:lastRenderedPageBreak/>
         <w:t>Виконання</w:t>
       </w:r>
       <w:r>
@@ -800,8 +1193,19 @@
           <w:sz w:val="28"/>
           <w:szCs w:val="28"/>
         </w:rPr>
-        <w:t>Функція Растрігіна</w:t>
-      </w:r>
+        <w:t xml:space="preserve">Функція </w:t>
+      </w:r>
+      <w:proofErr w:type="spellStart"/>
+      <w:r>
+        <w:rPr>
+          <w:rFonts w:ascii="Times New Roman" w:hAnsi="Times New Roman"/>
+          <w:color w:val="000000"/>
+          <w:sz w:val="28"/>
+          <w:szCs w:val="28"/>
+        </w:rPr>
+        <w:t>Растрігіна</w:t>
+      </w:r>
+      <w:proofErr w:type="spellEnd"/>
     </w:p>
     <w:p>
       <w:pPr>
@@ -830,7 +1234,7 @@
                     </pic:cNvPicPr>
                   </pic:nvPicPr>
                   <pic:blipFill>
-                    <a:blip r:embed="rId10">
+                    <a:blip r:embed="rId9">
                       <a:extLst>
                         <a:ext uri="{28A0092B-C50C-407E-A947-70E740481C1C}">
                           <a14:useLocalDpi xmlns:a14="http://schemas.microsoft.com/office/drawing/2010/main" val="0"/>
@@ -910,7 +1314,7 @@
                     </pic:cNvPicPr>
                   </pic:nvPicPr>
                   <pic:blipFill>
-                    <a:blip r:embed="rId11">
+                    <a:blip r:embed="rId10">
                       <a:extLst>
                         <a:ext uri="{28A0092B-C50C-407E-A947-70E740481C1C}">
                           <a14:useLocalDpi xmlns:a14="http://schemas.microsoft.com/office/drawing/2010/main" val="0"/>
@@ -996,7 +1400,7 @@
                     </pic:cNvPicPr>
                   </pic:nvPicPr>
                   <pic:blipFill>
-                    <a:blip r:embed="rId12">
+                    <a:blip r:embed="rId11">
                       <a:extLst>
                         <a:ext uri="{28A0092B-C50C-407E-A947-70E740481C1C}">
                           <a14:useLocalDpi xmlns:a14="http://schemas.microsoft.com/office/drawing/2010/main" val="0"/>
@@ -1071,7 +1475,7 @@
                     </pic:cNvPicPr>
                   </pic:nvPicPr>
                   <pic:blipFill>
-                    <a:blip r:embed="rId13">
+                    <a:blip r:embed="rId12">
                       <a:extLst>
                         <a:ext uri="{28A0092B-C50C-407E-A947-70E740481C1C}">
                           <a14:useLocalDpi xmlns:a14="http://schemas.microsoft.com/office/drawing/2010/main" val="0"/>
@@ -1156,7 +1560,7 @@
                     </pic:cNvPicPr>
                   </pic:nvPicPr>
                   <pic:blipFill>
-                    <a:blip r:embed="rId14">
+                    <a:blip r:embed="rId13">
                       <a:extLst>
                         <a:ext uri="{28A0092B-C50C-407E-A947-70E740481C1C}">
                           <a14:useLocalDpi xmlns:a14="http://schemas.microsoft.com/office/drawing/2010/main" val="0"/>
@@ -1215,7 +1619,6 @@
           <w:noProof/>
           <w:lang w:eastAsia="uk-UA"/>
         </w:rPr>
-        <w:lastRenderedPageBreak/>
         <w:drawing>
           <wp:inline distT="0" distB="0" distL="0" distR="0">
             <wp:extent cx="6120765" cy="3353242"/>
@@ -1234,7 +1637,7 @@
                     </pic:cNvPicPr>
                   </pic:nvPicPr>
                   <pic:blipFill>
-                    <a:blip r:embed="rId15" cstate="print">
+                    <a:blip r:embed="rId14" cstate="print">
                       <a:extLst>
                         <a:ext uri="{28A0092B-C50C-407E-A947-70E740481C1C}">
                           <a14:useLocalDpi xmlns:a14="http://schemas.microsoft.com/office/drawing/2010/main" val="0"/>
@@ -1304,6 +1707,7 @@
         </w:rPr>
         <w:t xml:space="preserve"> </w:t>
       </w:r>
+      <w:proofErr w:type="spellStart"/>
       <w:r>
         <w:rPr>
           <w:rFonts w:ascii="Times New Roman" w:hAnsi="Times New Roman"/>
@@ -1329,7 +1733,17 @@
           <w:sz w:val="28"/>
           <w:szCs w:val="28"/>
         </w:rPr>
-        <w:t xml:space="preserve">на </w:t>
+        <w:t>на</w:t>
+      </w:r>
+      <w:proofErr w:type="spellEnd"/>
+      <w:r>
+        <w:rPr>
+          <w:rFonts w:ascii="Times New Roman" w:hAnsi="Times New Roman"/>
+          <w:color w:val="000000"/>
+          <w:sz w:val="28"/>
+          <w:szCs w:val="28"/>
+        </w:rPr>
+        <w:t xml:space="preserve"> </w:t>
       </w:r>
       <w:r>
         <w:rPr>
@@ -1362,16 +1776,6 @@
           <w:color w:val="000000"/>
           <w:sz w:val="28"/>
           <w:szCs w:val="28"/>
-        </w:rPr>
-      </w:pPr>
-    </w:p>
-    <w:p>
-      <w:pPr>
-        <w:rPr>
-          <w:rFonts w:ascii="Times New Roman" w:hAnsi="Times New Roman"/>
-          <w:color w:val="000000"/>
-          <w:sz w:val="28"/>
-          <w:szCs w:val="28"/>
           <w:lang w:val="ru-RU"/>
         </w:rPr>
       </w:pPr>
@@ -1401,8 +1805,19 @@
           <w:sz w:val="28"/>
           <w:szCs w:val="28"/>
         </w:rPr>
-        <w:t>Функція Міхалевича</w:t>
-      </w:r>
+        <w:t xml:space="preserve">Функція </w:t>
+      </w:r>
+      <w:proofErr w:type="spellStart"/>
+      <w:r>
+        <w:rPr>
+          <w:rFonts w:ascii="Times New Roman" w:hAnsi="Times New Roman"/>
+          <w:color w:val="000000"/>
+          <w:sz w:val="28"/>
+          <w:szCs w:val="28"/>
+        </w:rPr>
+        <w:t>Міхалевича</w:t>
+      </w:r>
+      <w:proofErr w:type="spellEnd"/>
       <w:r>
         <w:rPr>
           <w:rFonts w:ascii="Times New Roman" w:hAnsi="Times New Roman"/>
@@ -1446,7 +1861,7 @@
                     <pic:cNvPicPr/>
                   </pic:nvPicPr>
                   <pic:blipFill>
-                    <a:blip r:embed="rId16"/>
+                    <a:blip r:embed="rId15"/>
                     <a:stretch>
                       <a:fillRect/>
                     </a:stretch>
@@ -1498,8 +1913,8 @@
         <w:lastRenderedPageBreak/>
         <w:drawing>
           <wp:inline distT="0" distB="0" distL="0" distR="0" wp14:anchorId="6C6E5669" wp14:editId="5FF5DA47">
-            <wp:extent cx="5238750" cy="4238625"/>
-            <wp:effectExtent l="0" t="0" r="0" b="9525"/>
+            <wp:extent cx="4308724" cy="3486150"/>
+            <wp:effectExtent l="0" t="0" r="0" b="0"/>
             <wp:docPr id="28" name="Picture 28" descr="Функция Михалевича для двух переменных"/>
             <wp:cNvGraphicFramePr>
               <a:graphicFrameLocks xmlns:a="http://schemas.openxmlformats.org/drawingml/2006/main" noChangeAspect="1"/>
@@ -1514,7 +1929,7 @@
                     </pic:cNvPicPr>
                   </pic:nvPicPr>
                   <pic:blipFill rotWithShape="1">
-                    <a:blip r:embed="rId17">
+                    <a:blip r:embed="rId16">
                       <a:extLst>
                         <a:ext uri="{28A0092B-C50C-407E-A947-70E740481C1C}">
                           <a14:useLocalDpi xmlns:a14="http://schemas.microsoft.com/office/drawing/2010/main" val="0"/>
@@ -1527,7 +1942,7 @@
                   <pic:spPr bwMode="auto">
                     <a:xfrm>
                       <a:off x="0" y="0"/>
-                      <a:ext cx="5238750" cy="4238625"/>
+                      <a:ext cx="4309845" cy="3487057"/>
                     </a:xfrm>
                     <a:prstGeom prst="rect">
                       <a:avLst/>
@@ -1575,7 +1990,27 @@
           <w:sz w:val="28"/>
           <w:szCs w:val="28"/>
         </w:rPr>
-        <w:t>Функція Міхалевича для 2-х змінних</w:t>
+        <w:t xml:space="preserve">Функція </w:t>
+      </w:r>
+      <w:proofErr w:type="spellStart"/>
+      <w:r>
+        <w:rPr>
+          <w:rFonts w:ascii="Times New Roman" w:hAnsi="Times New Roman"/>
+          <w:color w:val="000000"/>
+          <w:sz w:val="28"/>
+          <w:szCs w:val="28"/>
+        </w:rPr>
+        <w:t>Міхалевича</w:t>
+      </w:r>
+      <w:proofErr w:type="spellEnd"/>
+      <w:r>
+        <w:rPr>
+          <w:rFonts w:ascii="Times New Roman" w:hAnsi="Times New Roman"/>
+          <w:color w:val="000000"/>
+          <w:sz w:val="28"/>
+          <w:szCs w:val="28"/>
+        </w:rPr>
+        <w:t xml:space="preserve"> для 2-х змінних</w:t>
       </w:r>
     </w:p>
     <w:bookmarkEnd w:id="0"/>
@@ -1653,8 +2088,33 @@
           <w:rFonts w:ascii="Times New Roman" w:hAnsi="Times New Roman" w:cs="Times New Roman"/>
           <w:sz w:val="28"/>
         </w:rPr>
-        <w:t>при -pi &lt;= x &lt;= pi</w:t>
-      </w:r>
+        <w:t>при -</w:t>
+      </w:r>
+      <w:proofErr w:type="spellStart"/>
+      <w:r>
+        <w:rPr>
+          <w:rFonts w:ascii="Times New Roman" w:hAnsi="Times New Roman" w:cs="Times New Roman"/>
+          <w:sz w:val="28"/>
+        </w:rPr>
+        <w:t>pi</w:t>
+      </w:r>
+      <w:proofErr w:type="spellEnd"/>
+      <w:r>
+        <w:rPr>
+          <w:rFonts w:ascii="Times New Roman" w:hAnsi="Times New Roman" w:cs="Times New Roman"/>
+          <w:sz w:val="28"/>
+        </w:rPr>
+        <w:t xml:space="preserve"> &lt;= x &lt;= </w:t>
+      </w:r>
+      <w:proofErr w:type="spellStart"/>
+      <w:r>
+        <w:rPr>
+          <w:rFonts w:ascii="Times New Roman" w:hAnsi="Times New Roman" w:cs="Times New Roman"/>
+          <w:sz w:val="28"/>
+        </w:rPr>
+        <w:t>pi</w:t>
+      </w:r>
+      <w:proofErr w:type="spellEnd"/>
     </w:p>
     <w:p>
       <w:pPr>
@@ -1888,7 +2348,6 @@
           <w:noProof/>
           <w:lang w:eastAsia="uk-UA"/>
         </w:rPr>
-        <w:lastRenderedPageBreak/>
         <w:drawing>
           <wp:inline distT="0" distB="0" distL="0" distR="0">
             <wp:extent cx="4324350" cy="2876550"/>
@@ -1907,7 +2366,7 @@
                     </pic:cNvPicPr>
                   </pic:nvPicPr>
                   <pic:blipFill>
-                    <a:blip r:embed="rId18">
+                    <a:blip r:embed="rId17">
                       <a:extLst>
                         <a:ext uri="{28A0092B-C50C-407E-A947-70E740481C1C}">
                           <a14:useLocalDpi xmlns:a14="http://schemas.microsoft.com/office/drawing/2010/main" val="0"/>
@@ -1973,20 +2432,24 @@
     </w:p>
     <w:p>
       <w:pPr>
-        <w:rPr>
-          <w:rFonts w:ascii="Times New Roman" w:hAnsi="Times New Roman"/>
-          <w:color w:val="000000"/>
-          <w:sz w:val="28"/>
-          <w:szCs w:val="28"/>
-        </w:rPr>
-      </w:pPr>
-      <w:r>
-        <w:rPr>
-          <w:rFonts w:ascii="Times New Roman" w:hAnsi="Times New Roman"/>
-          <w:color w:val="000000"/>
-          <w:sz w:val="28"/>
-          <w:szCs w:val="28"/>
-        </w:rPr>
+        <w:ind w:firstLine="708"/>
+        <w:rPr>
+          <w:rFonts w:ascii="Times New Roman" w:hAnsi="Times New Roman"/>
+          <w:color w:val="000000"/>
+          <w:sz w:val="28"/>
+          <w:szCs w:val="28"/>
+        </w:rPr>
+      </w:pPr>
+      <w:bookmarkStart w:id="4" w:name="_GoBack"/>
+      <w:bookmarkEnd w:id="4"/>
+      <w:r>
+        <w:rPr>
+          <w:rFonts w:ascii="Times New Roman" w:hAnsi="Times New Roman"/>
+          <w:color w:val="000000"/>
+          <w:sz w:val="28"/>
+          <w:szCs w:val="28"/>
+        </w:rPr>
+        <w:lastRenderedPageBreak/>
         <w:t xml:space="preserve">Мінімум функції при </w:t>
       </w:r>
       <m:oMath>
@@ -2119,6 +2582,7 @@
     </w:p>
     <w:p>
       <w:pPr>
+        <w:ind w:firstLine="708"/>
         <w:rPr>
           <w:rFonts w:ascii="Times New Roman" w:hAnsi="Times New Roman"/>
           <w:color w:val="000000"/>
@@ -2153,6 +2617,7 @@
         </w:rPr>
         <w:t xml:space="preserve"> я використав </w:t>
       </w:r>
+      <w:proofErr w:type="spellStart"/>
       <w:r>
         <w:rPr>
           <w:rFonts w:ascii="Times New Roman" w:hAnsi="Times New Roman"/>
@@ -2160,8 +2625,9 @@
           <w:szCs w:val="28"/>
           <w:lang w:eastAsia="uk-UA"/>
         </w:rPr>
-        <w:t>Genetic Algorithm Tool</w:t>
-      </w:r>
+        <w:t>Genetic</w:t>
+      </w:r>
+      <w:proofErr w:type="spellEnd"/>
       <w:r>
         <w:rPr>
           <w:rFonts w:ascii="Times New Roman" w:hAnsi="Times New Roman"/>
@@ -2169,6 +2635,46 @@
           <w:szCs w:val="28"/>
           <w:lang w:eastAsia="uk-UA"/>
         </w:rPr>
+        <w:t xml:space="preserve"> </w:t>
+      </w:r>
+      <w:proofErr w:type="spellStart"/>
+      <w:r>
+        <w:rPr>
+          <w:rFonts w:ascii="Times New Roman" w:hAnsi="Times New Roman"/>
+          <w:sz w:val="28"/>
+          <w:szCs w:val="28"/>
+          <w:lang w:eastAsia="uk-UA"/>
+        </w:rPr>
+        <w:t>Algorithm</w:t>
+      </w:r>
+      <w:proofErr w:type="spellEnd"/>
+      <w:r>
+        <w:rPr>
+          <w:rFonts w:ascii="Times New Roman" w:hAnsi="Times New Roman"/>
+          <w:sz w:val="28"/>
+          <w:szCs w:val="28"/>
+          <w:lang w:eastAsia="uk-UA"/>
+        </w:rPr>
+        <w:t xml:space="preserve"> </w:t>
+      </w:r>
+      <w:proofErr w:type="spellStart"/>
+      <w:r>
+        <w:rPr>
+          <w:rFonts w:ascii="Times New Roman" w:hAnsi="Times New Roman"/>
+          <w:sz w:val="28"/>
+          <w:szCs w:val="28"/>
+          <w:lang w:eastAsia="uk-UA"/>
+        </w:rPr>
+        <w:t>Tool</w:t>
+      </w:r>
+      <w:proofErr w:type="spellEnd"/>
+      <w:r>
+        <w:rPr>
+          <w:rFonts w:ascii="Times New Roman" w:hAnsi="Times New Roman"/>
+          <w:sz w:val="28"/>
+          <w:szCs w:val="28"/>
+          <w:lang w:eastAsia="uk-UA"/>
+        </w:rPr>
         <w:t>.</w:t>
       </w:r>
       <w:r>
@@ -2234,6 +2740,7 @@
         </w:rPr>
         <w:t xml:space="preserve">схрещування однорідне(реалізовувалось самостійно </w:t>
       </w:r>
+      <w:proofErr w:type="spellStart"/>
       <w:r>
         <w:rPr>
           <w:rFonts w:ascii="Times New Roman" w:hAnsi="Times New Roman"/>
@@ -2243,14 +2750,35 @@
         </w:rPr>
         <w:t>crossover_uniform</w:t>
       </w:r>
-      <w:r>
-        <w:rPr>
-          <w:rFonts w:ascii="Times New Roman" w:hAnsi="Times New Roman"/>
-          <w:color w:val="000000"/>
-          <w:sz w:val="28"/>
-          <w:szCs w:val="28"/>
-        </w:rPr>
-        <w:t>), мутація гауссівська(</w:t>
+      <w:proofErr w:type="spellEnd"/>
+      <w:r>
+        <w:rPr>
+          <w:rFonts w:ascii="Times New Roman" w:hAnsi="Times New Roman"/>
+          <w:color w:val="000000"/>
+          <w:sz w:val="28"/>
+          <w:szCs w:val="28"/>
+        </w:rPr>
+        <w:t xml:space="preserve">), мутація </w:t>
+      </w:r>
+      <w:proofErr w:type="spellStart"/>
+      <w:r>
+        <w:rPr>
+          <w:rFonts w:ascii="Times New Roman" w:hAnsi="Times New Roman"/>
+          <w:color w:val="000000"/>
+          <w:sz w:val="28"/>
+          <w:szCs w:val="28"/>
+        </w:rPr>
+        <w:t>гауссівська</w:t>
+      </w:r>
+      <w:proofErr w:type="spellEnd"/>
+      <w:r>
+        <w:rPr>
+          <w:rFonts w:ascii="Times New Roman" w:hAnsi="Times New Roman"/>
+          <w:color w:val="000000"/>
+          <w:sz w:val="28"/>
+          <w:szCs w:val="28"/>
+        </w:rPr>
+        <w:t>(</w:t>
       </w:r>
       <w:r>
         <w:rPr>
@@ -2447,83 +2975,6 @@
         </w:rPr>
         <w:t>.</w:t>
       </w:r>
-    </w:p>
-    <w:p>
-      <w:pPr>
-        <w:spacing w:after="0"/>
-        <w:rPr>
-          <w:rFonts w:ascii="Times New Roman" w:hAnsi="Times New Roman"/>
-          <w:sz w:val="28"/>
-          <w:szCs w:val="28"/>
-          <w:lang w:val="en-US" w:eastAsia="uk-UA"/>
-        </w:rPr>
-      </w:pPr>
-    </w:p>
-    <w:p>
-      <w:pPr>
-        <w:jc w:val="center"/>
-        <w:rPr>
-          <w:rFonts w:ascii="Times New Roman" w:hAnsi="Times New Roman"/>
-          <w:color w:val="000000"/>
-          <w:sz w:val="28"/>
-          <w:szCs w:val="28"/>
-        </w:rPr>
-      </w:pPr>
-    </w:p>
-    <w:p>
-      <w:pPr>
-        <w:jc w:val="center"/>
-        <w:rPr>
-          <w:rFonts w:ascii="Times New Roman" w:hAnsi="Times New Roman"/>
-          <w:color w:val="000000"/>
-          <w:sz w:val="28"/>
-          <w:szCs w:val="28"/>
-        </w:rPr>
-      </w:pPr>
-    </w:p>
-    <w:p>
-      <w:pPr>
-        <w:jc w:val="center"/>
-        <w:rPr>
-          <w:rFonts w:ascii="Times New Roman" w:hAnsi="Times New Roman"/>
-          <w:color w:val="000000"/>
-          <w:sz w:val="28"/>
-          <w:szCs w:val="28"/>
-        </w:rPr>
-      </w:pPr>
-    </w:p>
-    <w:p>
-      <w:pPr>
-        <w:jc w:val="center"/>
-        <w:rPr>
-          <w:rFonts w:ascii="Times New Roman" w:hAnsi="Times New Roman"/>
-          <w:color w:val="000000"/>
-          <w:sz w:val="28"/>
-          <w:szCs w:val="28"/>
-        </w:rPr>
-      </w:pPr>
-    </w:p>
-    <w:p>
-      <w:pPr>
-        <w:jc w:val="center"/>
-        <w:rPr>
-          <w:rFonts w:ascii="Times New Roman" w:hAnsi="Times New Roman"/>
-          <w:color w:val="000000"/>
-          <w:sz w:val="28"/>
-          <w:szCs w:val="28"/>
-        </w:rPr>
-      </w:pPr>
-    </w:p>
-    <w:p>
-      <w:pPr>
-        <w:jc w:val="center"/>
-        <w:rPr>
-          <w:rFonts w:ascii="Times New Roman" w:hAnsi="Times New Roman"/>
-          <w:color w:val="000000"/>
-          <w:sz w:val="28"/>
-          <w:szCs w:val="28"/>
-        </w:rPr>
-      </w:pPr>
     </w:p>
     <w:p>
       <w:pPr>
@@ -2572,12 +3023,154 @@
           <w:noProof/>
           <w:lang w:eastAsia="uk-UA"/>
         </w:rPr>
-        <w:lastRenderedPageBreak/>
         <w:drawing>
           <wp:inline distT="0" distB="0" distL="0" distR="0" wp14:anchorId="24C1DB4E" wp14:editId="088D23F4">
             <wp:extent cx="5949511" cy="4257675"/>
             <wp:effectExtent l="0" t="0" r="0" b="0"/>
             <wp:docPr id="32" name="Picture 32"/>
+            <wp:cNvGraphicFramePr>
+              <a:graphicFrameLocks xmlns:a="http://schemas.openxmlformats.org/drawingml/2006/main" noChangeAspect="1"/>
+            </wp:cNvGraphicFramePr>
+            <a:graphic xmlns:a="http://schemas.openxmlformats.org/drawingml/2006/main">
+              <a:graphicData uri="http://schemas.openxmlformats.org/drawingml/2006/picture">
+                <pic:pic xmlns:pic="http://schemas.openxmlformats.org/drawingml/2006/picture">
+                  <pic:nvPicPr>
+                    <pic:cNvPr id="1" name=""/>
+                    <pic:cNvPicPr/>
+                  </pic:nvPicPr>
+                  <pic:blipFill>
+                    <a:blip r:embed="rId18"/>
+                    <a:stretch>
+                      <a:fillRect/>
+                    </a:stretch>
+                  </pic:blipFill>
+                  <pic:spPr>
+                    <a:xfrm>
+                      <a:off x="0" y="0"/>
+                      <a:ext cx="5956820" cy="4262906"/>
+                    </a:xfrm>
+                    <a:prstGeom prst="rect">
+                      <a:avLst/>
+                    </a:prstGeom>
+                  </pic:spPr>
+                </pic:pic>
+              </a:graphicData>
+            </a:graphic>
+          </wp:inline>
+        </w:drawing>
+      </w:r>
+    </w:p>
+    <w:p>
+      <w:pPr>
+        <w:jc w:val="center"/>
+        <w:rPr>
+          <w:rFonts w:ascii="Times New Roman" w:hAnsi="Times New Roman"/>
+          <w:color w:val="000000"/>
+          <w:sz w:val="28"/>
+          <w:szCs w:val="28"/>
+        </w:rPr>
+      </w:pPr>
+      <w:r>
+        <w:rPr>
+          <w:rFonts w:ascii="Times New Roman" w:hAnsi="Times New Roman"/>
+          <w:color w:val="000000"/>
+          <w:sz w:val="28"/>
+          <w:szCs w:val="28"/>
+        </w:rPr>
+        <w:t xml:space="preserve">Рис.4. Налаштування </w:t>
+      </w:r>
+      <w:r>
+        <w:rPr>
+          <w:rFonts w:ascii="Times New Roman" w:hAnsi="Times New Roman"/>
+          <w:sz w:val="28"/>
+          <w:szCs w:val="28"/>
+        </w:rPr>
+        <w:t xml:space="preserve">комплекту </w:t>
+      </w:r>
+      <w:proofErr w:type="spellStart"/>
+      <w:r>
+        <w:rPr>
+          <w:rFonts w:ascii="Times New Roman" w:hAnsi="Times New Roman"/>
+          <w:sz w:val="28"/>
+          <w:szCs w:val="28"/>
+        </w:rPr>
+        <w:t>Genetic</w:t>
+      </w:r>
+      <w:proofErr w:type="spellEnd"/>
+      <w:r>
+        <w:rPr>
+          <w:rFonts w:ascii="Times New Roman" w:hAnsi="Times New Roman"/>
+          <w:sz w:val="28"/>
+          <w:szCs w:val="28"/>
+        </w:rPr>
+        <w:t xml:space="preserve"> </w:t>
+      </w:r>
+      <w:proofErr w:type="spellStart"/>
+      <w:r>
+        <w:rPr>
+          <w:rFonts w:ascii="Times New Roman" w:hAnsi="Times New Roman"/>
+          <w:sz w:val="28"/>
+          <w:szCs w:val="28"/>
+        </w:rPr>
+        <w:t>Algorithm</w:t>
+      </w:r>
+      <w:proofErr w:type="spellEnd"/>
+      <w:r>
+        <w:rPr>
+          <w:rFonts w:ascii="Times New Roman" w:hAnsi="Times New Roman"/>
+          <w:sz w:val="28"/>
+          <w:szCs w:val="28"/>
+        </w:rPr>
+        <w:t xml:space="preserve"> </w:t>
+      </w:r>
+      <w:proofErr w:type="spellStart"/>
+      <w:r>
+        <w:rPr>
+          <w:rFonts w:ascii="Times New Roman" w:hAnsi="Times New Roman"/>
+          <w:sz w:val="28"/>
+          <w:szCs w:val="28"/>
+        </w:rPr>
+        <w:t>Tool</w:t>
+      </w:r>
+      <w:proofErr w:type="spellEnd"/>
+      <w:r>
+        <w:rPr>
+          <w:rFonts w:ascii="Times New Roman" w:hAnsi="Times New Roman"/>
+          <w:sz w:val="28"/>
+          <w:szCs w:val="28"/>
+        </w:rPr>
+        <w:t xml:space="preserve"> для задачі 1</w:t>
+      </w:r>
+      <w:r>
+        <w:rPr>
+          <w:rFonts w:ascii="Times New Roman" w:hAnsi="Times New Roman"/>
+          <w:sz w:val="28"/>
+          <w:szCs w:val="28"/>
+        </w:rPr>
+        <w:t>.</w:t>
+      </w:r>
+    </w:p>
+    <w:p>
+      <w:pPr>
+        <w:jc w:val="center"/>
+        <w:rPr>
+          <w:rFonts w:ascii="Times New Roman" w:hAnsi="Times New Roman"/>
+          <w:color w:val="000000"/>
+          <w:sz w:val="28"/>
+          <w:szCs w:val="28"/>
+        </w:rPr>
+      </w:pPr>
+      <w:r>
+        <w:rPr>
+          <w:noProof/>
+          <w:lang w:eastAsia="uk-UA"/>
+        </w:rPr>
+        <w:lastRenderedPageBreak/>
+        <w:drawing>
+          <wp:inline distT="0" distB="0" distL="0" distR="0" wp14:anchorId="23F4F34F" wp14:editId="02BEF403">
+            <wp:extent cx="4428248" cy="3248025"/>
+            <wp:effectExtent l="0" t="0" r="0" b="0"/>
+            <wp:docPr id="34" name="Picture 34"/>
             <wp:cNvGraphicFramePr>
               <a:graphicFrameLocks xmlns:a="http://schemas.openxmlformats.org/drawingml/2006/main" noChangeAspect="1"/>
             </wp:cNvGraphicFramePr>
@@ -2597,7 +3190,7 @@
                   <pic:spPr>
                     <a:xfrm>
                       <a:off x="0" y="0"/>
-                      <a:ext cx="5956820" cy="4262906"/>
+                      <a:ext cx="4430614" cy="3249761"/>
                     </a:xfrm>
                     <a:prstGeom prst="rect">
                       <a:avLst/>
@@ -2627,23 +3220,27 @@
           <w:sz w:val="28"/>
           <w:szCs w:val="28"/>
         </w:rPr>
-        <w:t xml:space="preserve">Рис.4. Налаштування </w:t>
-      </w:r>
-      <w:r>
-        <w:rPr>
-          <w:rFonts w:ascii="Times New Roman" w:hAnsi="Times New Roman"/>
-          <w:sz w:val="28"/>
-          <w:szCs w:val="28"/>
-        </w:rPr>
-        <w:t>комплекту Genetic Algorithm Tool для задачі 1</w:t>
-      </w:r>
-      <w:r>
-        <w:rPr>
-          <w:rFonts w:ascii="Times New Roman" w:hAnsi="Times New Roman"/>
-          <w:sz w:val="28"/>
-          <w:szCs w:val="28"/>
-        </w:rPr>
-        <w:t>.</w:t>
+        <w:t xml:space="preserve">Рис.5. Графіки знаходження мінімуму  функції </w:t>
+      </w:r>
+      <w:proofErr w:type="spellStart"/>
+      <w:r>
+        <w:rPr>
+          <w:rFonts w:ascii="Times New Roman" w:hAnsi="Times New Roman"/>
+          <w:color w:val="000000"/>
+          <w:sz w:val="28"/>
+          <w:szCs w:val="28"/>
+        </w:rPr>
+        <w:t>Растрігіна</w:t>
+      </w:r>
+      <w:proofErr w:type="spellEnd"/>
+      <w:r>
+        <w:rPr>
+          <w:rFonts w:ascii="Times New Roman" w:hAnsi="Times New Roman"/>
+          <w:color w:val="000000"/>
+          <w:sz w:val="28"/>
+          <w:szCs w:val="28"/>
+        </w:rPr>
+        <w:t xml:space="preserve"> для 1 задачі.</w:t>
       </w:r>
     </w:p>
     <w:p>
@@ -2662,10 +3259,10 @@
           <w:lang w:eastAsia="uk-UA"/>
         </w:rPr>
         <w:drawing>
-          <wp:inline distT="0" distB="0" distL="0" distR="0" wp14:anchorId="23F4F34F" wp14:editId="02BEF403">
-            <wp:extent cx="4428248" cy="3248025"/>
+          <wp:inline distT="0" distB="0" distL="0" distR="0" wp14:anchorId="5499A00C" wp14:editId="6EFC97E7">
+            <wp:extent cx="5698356" cy="3914775"/>
             <wp:effectExtent l="0" t="0" r="0" b="0"/>
-            <wp:docPr id="34" name="Picture 34"/>
+            <wp:docPr id="43" name="Picture 43"/>
             <wp:cNvGraphicFramePr>
               <a:graphicFrameLocks xmlns:a="http://schemas.openxmlformats.org/drawingml/2006/main" noChangeAspect="1"/>
             </wp:cNvGraphicFramePr>
@@ -2685,7 +3282,7 @@
                   <pic:spPr>
                     <a:xfrm>
                       <a:off x="0" y="0"/>
-                      <a:ext cx="4430614" cy="3249761"/>
+                      <a:ext cx="5703501" cy="3918310"/>
                     </a:xfrm>
                     <a:prstGeom prst="rect">
                       <a:avLst/>
@@ -2715,25 +3312,7 @@
           <w:sz w:val="28"/>
           <w:szCs w:val="28"/>
         </w:rPr>
-        <w:t xml:space="preserve">Рис.5. Графіки знаходження мінімуму  функції </w:t>
-      </w:r>
-      <w:r>
-        <w:rPr>
-          <w:rFonts w:ascii="Times New Roman" w:hAnsi="Times New Roman"/>
-          <w:color w:val="000000"/>
-          <w:sz w:val="28"/>
-          <w:szCs w:val="28"/>
-        </w:rPr>
-        <w:t>Растрігіна</w:t>
-      </w:r>
-      <w:r>
-        <w:rPr>
-          <w:rFonts w:ascii="Times New Roman" w:hAnsi="Times New Roman"/>
-          <w:color w:val="000000"/>
-          <w:sz w:val="28"/>
-          <w:szCs w:val="28"/>
-        </w:rPr>
-        <w:t xml:space="preserve"> для 1 задачі.</w:t>
+        <w:t>Рис.6. Графіки знаходження мінімуму синусоїдальної  функції для 1 задачі.</w:t>
       </w:r>
     </w:p>
     <w:p>
@@ -2753,10 +3332,10 @@
         </w:rPr>
         <w:lastRenderedPageBreak/>
         <w:drawing>
-          <wp:inline distT="0" distB="0" distL="0" distR="0" wp14:anchorId="5499A00C" wp14:editId="6EFC97E7">
-            <wp:extent cx="5698356" cy="3914775"/>
+          <wp:inline distT="0" distB="0" distL="0" distR="0" wp14:anchorId="021A4D56" wp14:editId="098389B8">
+            <wp:extent cx="5429250" cy="3982239"/>
             <wp:effectExtent l="0" t="0" r="0" b="0"/>
-            <wp:docPr id="43" name="Picture 43"/>
+            <wp:docPr id="36" name="Picture 36"/>
             <wp:cNvGraphicFramePr>
               <a:graphicFrameLocks xmlns:a="http://schemas.openxmlformats.org/drawingml/2006/main" noChangeAspect="1"/>
             </wp:cNvGraphicFramePr>
@@ -2776,7 +3355,7 @@
                   <pic:spPr>
                     <a:xfrm>
                       <a:off x="0" y="0"/>
-                      <a:ext cx="5703501" cy="3918310"/>
+                      <a:ext cx="5431301" cy="3983743"/>
                     </a:xfrm>
                     <a:prstGeom prst="rect">
                       <a:avLst/>
@@ -2791,6 +3370,9 @@
     </w:p>
     <w:p>
       <w:pPr>
+        <w:autoSpaceDE w:val="0"/>
+        <w:autoSpaceDN w:val="0"/>
+        <w:adjustRightInd w:val="0"/>
         <w:jc w:val="center"/>
         <w:rPr>
           <w:rFonts w:ascii="Times New Roman" w:hAnsi="Times New Roman"/>
@@ -2806,7 +3388,49 @@
           <w:sz w:val="28"/>
           <w:szCs w:val="28"/>
         </w:rPr>
-        <w:t>Рис.6. Графіки знаходження мінімуму синусоїдальної  функції для 1 задачі.</w:t>
+        <w:t xml:space="preserve">Рис.7. Графіки знаходження мінімуму  функції </w:t>
+      </w:r>
+      <w:proofErr w:type="spellStart"/>
+      <w:r>
+        <w:rPr>
+          <w:rFonts w:ascii="Times New Roman" w:hAnsi="Times New Roman"/>
+          <w:color w:val="000000"/>
+          <w:sz w:val="28"/>
+          <w:szCs w:val="28"/>
+        </w:rPr>
+        <w:t>Міхалевича</w:t>
+      </w:r>
+      <w:proofErr w:type="spellEnd"/>
+      <w:r>
+        <w:rPr>
+          <w:rFonts w:ascii="Times New Roman" w:hAnsi="Times New Roman"/>
+          <w:color w:val="000000"/>
+          <w:sz w:val="28"/>
+          <w:szCs w:val="28"/>
+        </w:rPr>
+        <w:t xml:space="preserve"> для 1 задачі.</w:t>
+      </w:r>
+    </w:p>
+    <w:p>
+      <w:pPr>
+        <w:jc w:val="center"/>
+        <w:rPr>
+          <w:rFonts w:ascii="Times New Roman" w:hAnsi="Times New Roman"/>
+          <w:b/>
+          <w:color w:val="000000"/>
+          <w:sz w:val="28"/>
+          <w:szCs w:val="28"/>
+        </w:rPr>
+      </w:pPr>
+      <w:r>
+        <w:rPr>
+          <w:rFonts w:ascii="Times New Roman" w:hAnsi="Times New Roman"/>
+          <w:b/>
+          <w:color w:val="000000"/>
+          <w:sz w:val="28"/>
+          <w:szCs w:val="28"/>
+        </w:rPr>
+        <w:t>Задача 2</w:t>
       </w:r>
     </w:p>
     <w:p>
@@ -2825,10 +3449,10 @@
           <w:lang w:eastAsia="uk-UA"/>
         </w:rPr>
         <w:drawing>
-          <wp:inline distT="0" distB="0" distL="0" distR="0" wp14:anchorId="021A4D56" wp14:editId="098389B8">
-            <wp:extent cx="5429250" cy="3982239"/>
+          <wp:inline distT="0" distB="0" distL="0" distR="0" wp14:anchorId="588C72B9" wp14:editId="67F26464">
+            <wp:extent cx="5943600" cy="4253445"/>
             <wp:effectExtent l="0" t="0" r="0" b="0"/>
-            <wp:docPr id="36" name="Picture 36"/>
+            <wp:docPr id="37" name="Picture 37"/>
             <wp:cNvGraphicFramePr>
               <a:graphicFrameLocks xmlns:a="http://schemas.openxmlformats.org/drawingml/2006/main" noChangeAspect="1"/>
             </wp:cNvGraphicFramePr>
@@ -2848,7 +3472,7 @@
                   <pic:spPr>
                     <a:xfrm>
                       <a:off x="0" y="0"/>
-                      <a:ext cx="5431301" cy="3983743"/>
+                      <a:ext cx="5947650" cy="4256343"/>
                     </a:xfrm>
                     <a:prstGeom prst="rect">
                       <a:avLst/>
@@ -2863,9 +3487,6 @@
     </w:p>
     <w:p>
       <w:pPr>
-        <w:autoSpaceDE w:val="0"/>
-        <w:autoSpaceDN w:val="0"/>
-        <w:adjustRightInd w:val="0"/>
         <w:jc w:val="center"/>
         <w:rPr>
           <w:rFonts w:ascii="Times New Roman" w:hAnsi="Times New Roman"/>
@@ -2881,70 +3502,69 @@
           <w:sz w:val="28"/>
           <w:szCs w:val="28"/>
         </w:rPr>
-        <w:t xml:space="preserve">Рис.7. Графіки знаходження мінімуму  функції </w:t>
-      </w:r>
-      <w:r>
-        <w:rPr>
-          <w:rFonts w:ascii="Times New Roman" w:hAnsi="Times New Roman"/>
-          <w:color w:val="000000"/>
-          <w:sz w:val="28"/>
-          <w:szCs w:val="28"/>
-        </w:rPr>
-        <w:t>Міхалевича</w:t>
-      </w:r>
-      <w:r>
-        <w:rPr>
-          <w:rFonts w:ascii="Times New Roman" w:hAnsi="Times New Roman"/>
-          <w:color w:val="000000"/>
-          <w:sz w:val="28"/>
-          <w:szCs w:val="28"/>
-        </w:rPr>
-        <w:t xml:space="preserve"> для 1 задачі.</w:t>
-      </w:r>
-    </w:p>
-    <w:p>
-      <w:pPr>
-        <w:jc w:val="center"/>
-        <w:rPr>
-          <w:rFonts w:ascii="Times New Roman" w:hAnsi="Times New Roman"/>
-          <w:color w:val="000000"/>
-          <w:sz w:val="28"/>
-          <w:szCs w:val="28"/>
-        </w:rPr>
-      </w:pPr>
-    </w:p>
-    <w:p>
-      <w:pPr>
-        <w:jc w:val="center"/>
-        <w:rPr>
-          <w:rFonts w:ascii="Times New Roman" w:hAnsi="Times New Roman"/>
-          <w:color w:val="000000"/>
-          <w:sz w:val="28"/>
-          <w:szCs w:val="28"/>
-        </w:rPr>
-      </w:pPr>
-    </w:p>
-    <w:p>
-      <w:pPr>
-        <w:jc w:val="center"/>
-        <w:rPr>
-          <w:rFonts w:ascii="Times New Roman" w:hAnsi="Times New Roman"/>
-          <w:b/>
-          <w:color w:val="000000"/>
-          <w:sz w:val="28"/>
-          <w:szCs w:val="28"/>
-        </w:rPr>
-      </w:pPr>
-      <w:r>
-        <w:rPr>
-          <w:rFonts w:ascii="Times New Roman" w:hAnsi="Times New Roman"/>
-          <w:b/>
-          <w:color w:val="000000"/>
-          <w:sz w:val="28"/>
-          <w:szCs w:val="28"/>
-        </w:rPr>
-        <w:lastRenderedPageBreak/>
-        <w:t>Задача 2</w:t>
+        <w:t xml:space="preserve">Рис.8. Налаштування </w:t>
+      </w:r>
+      <w:r>
+        <w:rPr>
+          <w:rFonts w:ascii="Times New Roman" w:hAnsi="Times New Roman"/>
+          <w:sz w:val="28"/>
+          <w:szCs w:val="28"/>
+        </w:rPr>
+        <w:t xml:space="preserve">комплекту </w:t>
+      </w:r>
+      <w:proofErr w:type="spellStart"/>
+      <w:r>
+        <w:rPr>
+          <w:rFonts w:ascii="Times New Roman" w:hAnsi="Times New Roman"/>
+          <w:sz w:val="28"/>
+          <w:szCs w:val="28"/>
+        </w:rPr>
+        <w:t>Genetic</w:t>
+      </w:r>
+      <w:proofErr w:type="spellEnd"/>
+      <w:r>
+        <w:rPr>
+          <w:rFonts w:ascii="Times New Roman" w:hAnsi="Times New Roman"/>
+          <w:sz w:val="28"/>
+          <w:szCs w:val="28"/>
+        </w:rPr>
+        <w:t xml:space="preserve"> </w:t>
+      </w:r>
+      <w:proofErr w:type="spellStart"/>
+      <w:r>
+        <w:rPr>
+          <w:rFonts w:ascii="Times New Roman" w:hAnsi="Times New Roman"/>
+          <w:sz w:val="28"/>
+          <w:szCs w:val="28"/>
+        </w:rPr>
+        <w:t>Algorithm</w:t>
+      </w:r>
+      <w:proofErr w:type="spellEnd"/>
+      <w:r>
+        <w:rPr>
+          <w:rFonts w:ascii="Times New Roman" w:hAnsi="Times New Roman"/>
+          <w:sz w:val="28"/>
+          <w:szCs w:val="28"/>
+        </w:rPr>
+        <w:t xml:space="preserve"> </w:t>
+      </w:r>
+      <w:proofErr w:type="spellStart"/>
+      <w:r>
+        <w:rPr>
+          <w:rFonts w:ascii="Times New Roman" w:hAnsi="Times New Roman"/>
+          <w:sz w:val="28"/>
+          <w:szCs w:val="28"/>
+        </w:rPr>
+        <w:t>Tool</w:t>
+      </w:r>
+      <w:proofErr w:type="spellEnd"/>
+      <w:r>
+        <w:rPr>
+          <w:rFonts w:ascii="Times New Roman" w:hAnsi="Times New Roman"/>
+          <w:sz w:val="28"/>
+          <w:szCs w:val="28"/>
+        </w:rPr>
+        <w:t xml:space="preserve"> для задачі 2.</w:t>
       </w:r>
     </w:p>
     <w:p>
@@ -2962,11 +3582,12 @@
           <w:noProof/>
           <w:lang w:eastAsia="uk-UA"/>
         </w:rPr>
+        <w:lastRenderedPageBreak/>
         <w:drawing>
-          <wp:inline distT="0" distB="0" distL="0" distR="0" wp14:anchorId="588C72B9" wp14:editId="67F26464">
-            <wp:extent cx="6120765" cy="4380230"/>
-            <wp:effectExtent l="0" t="0" r="0" b="1270"/>
-            <wp:docPr id="37" name="Picture 37"/>
+          <wp:inline distT="0" distB="0" distL="0" distR="0" wp14:anchorId="7C7D7926" wp14:editId="38377D99">
+            <wp:extent cx="5609980" cy="4114800"/>
+            <wp:effectExtent l="0" t="0" r="0" b="0"/>
+            <wp:docPr id="40" name="Picture 40"/>
             <wp:cNvGraphicFramePr>
               <a:graphicFrameLocks xmlns:a="http://schemas.openxmlformats.org/drawingml/2006/main" noChangeAspect="1"/>
             </wp:cNvGraphicFramePr>
@@ -2986,7 +3607,7 @@
                   <pic:spPr>
                     <a:xfrm>
                       <a:off x="0" y="0"/>
-                      <a:ext cx="6120765" cy="4380230"/>
+                      <a:ext cx="5612030" cy="4116304"/>
                     </a:xfrm>
                     <a:prstGeom prst="rect">
                       <a:avLst/>
@@ -3016,23 +3637,27 @@
           <w:sz w:val="28"/>
           <w:szCs w:val="28"/>
         </w:rPr>
-        <w:t xml:space="preserve">Рис.8. Налаштування </w:t>
-      </w:r>
-      <w:r>
-        <w:rPr>
-          <w:rFonts w:ascii="Times New Roman" w:hAnsi="Times New Roman"/>
-          <w:sz w:val="28"/>
-          <w:szCs w:val="28"/>
-        </w:rPr>
-        <w:t>комплекту Genetic Algorithm Tool</w:t>
-      </w:r>
-      <w:r>
-        <w:rPr>
-          <w:rFonts w:ascii="Times New Roman" w:hAnsi="Times New Roman"/>
-          <w:sz w:val="28"/>
-          <w:szCs w:val="28"/>
-        </w:rPr>
-        <w:t xml:space="preserve"> для задачі 2.</w:t>
+        <w:t xml:space="preserve">Рис.9. Графіки знаходження мінімуму  функції </w:t>
+      </w:r>
+      <w:proofErr w:type="spellStart"/>
+      <w:r>
+        <w:rPr>
+          <w:rFonts w:ascii="Times New Roman" w:hAnsi="Times New Roman"/>
+          <w:color w:val="000000"/>
+          <w:sz w:val="28"/>
+          <w:szCs w:val="28"/>
+        </w:rPr>
+        <w:t>Растрігіна</w:t>
+      </w:r>
+      <w:proofErr w:type="spellEnd"/>
+      <w:r>
+        <w:rPr>
+          <w:rFonts w:ascii="Times New Roman" w:hAnsi="Times New Roman"/>
+          <w:color w:val="000000"/>
+          <w:sz w:val="28"/>
+          <w:szCs w:val="28"/>
+        </w:rPr>
+        <w:t xml:space="preserve"> для 2 задачі.</w:t>
       </w:r>
     </w:p>
     <w:p>
@@ -3051,10 +3676,10 @@
           <w:lang w:eastAsia="uk-UA"/>
         </w:rPr>
         <w:drawing>
-          <wp:inline distT="0" distB="0" distL="0" distR="0" wp14:anchorId="7C7D7926" wp14:editId="38377D99">
-            <wp:extent cx="5609980" cy="4114800"/>
+          <wp:inline distT="0" distB="0" distL="0" distR="0" wp14:anchorId="013CA92A" wp14:editId="30762465">
+            <wp:extent cx="5532063" cy="4057650"/>
             <wp:effectExtent l="0" t="0" r="0" b="0"/>
-            <wp:docPr id="40" name="Picture 40"/>
+            <wp:docPr id="39" name="Picture 39"/>
             <wp:cNvGraphicFramePr>
               <a:graphicFrameLocks xmlns:a="http://schemas.openxmlformats.org/drawingml/2006/main" noChangeAspect="1"/>
             </wp:cNvGraphicFramePr>
@@ -3074,7 +3699,7 @@
                   <pic:spPr>
                     <a:xfrm>
                       <a:off x="0" y="0"/>
-                      <a:ext cx="5612030" cy="4116304"/>
+                      <a:ext cx="5534371" cy="4059343"/>
                     </a:xfrm>
                     <a:prstGeom prst="rect">
                       <a:avLst/>
@@ -3104,26 +3729,7 @@
           <w:sz w:val="28"/>
           <w:szCs w:val="28"/>
         </w:rPr>
-        <w:lastRenderedPageBreak/>
-        <w:t xml:space="preserve">Рис.9. Графіки знаходження мінімуму  функції </w:t>
-      </w:r>
-      <w:r>
-        <w:rPr>
-          <w:rFonts w:ascii="Times New Roman" w:hAnsi="Times New Roman"/>
-          <w:color w:val="000000"/>
-          <w:sz w:val="28"/>
-          <w:szCs w:val="28"/>
-        </w:rPr>
-        <w:t>Растрігіна</w:t>
-      </w:r>
-      <w:r>
-        <w:rPr>
-          <w:rFonts w:ascii="Times New Roman" w:hAnsi="Times New Roman"/>
-          <w:color w:val="000000"/>
-          <w:sz w:val="28"/>
-          <w:szCs w:val="28"/>
-        </w:rPr>
-        <w:t xml:space="preserve"> для 2 задачі.</w:t>
+        <w:t>Рис.10. Графіки знаходження мінімуму  синусоїдальної  функції для 2 задачі.</w:t>
       </w:r>
     </w:p>
     <w:p>
@@ -3134,6 +3740,7 @@
           <w:color w:val="000000"/>
           <w:sz w:val="28"/>
           <w:szCs w:val="28"/>
+          <w:lang w:val="en-US"/>
         </w:rPr>
       </w:pPr>
       <w:r>
@@ -3141,11 +3748,12 @@
           <w:noProof/>
           <w:lang w:eastAsia="uk-UA"/>
         </w:rPr>
+        <w:lastRenderedPageBreak/>
         <w:drawing>
-          <wp:inline distT="0" distB="0" distL="0" distR="0" wp14:anchorId="013CA92A" wp14:editId="30762465">
-            <wp:extent cx="5532063" cy="4057650"/>
+          <wp:inline distT="0" distB="0" distL="0" distR="0" wp14:anchorId="69BF2353" wp14:editId="3B4130BF">
+            <wp:extent cx="5791785" cy="4248150"/>
             <wp:effectExtent l="0" t="0" r="0" b="0"/>
-            <wp:docPr id="39" name="Picture 39"/>
+            <wp:docPr id="38" name="Picture 38"/>
             <wp:cNvGraphicFramePr>
               <a:graphicFrameLocks xmlns:a="http://schemas.openxmlformats.org/drawingml/2006/main" noChangeAspect="1"/>
             </wp:cNvGraphicFramePr>
@@ -3165,79 +3773,6 @@
                   <pic:spPr>
                     <a:xfrm>
                       <a:off x="0" y="0"/>
-                      <a:ext cx="5534371" cy="4059343"/>
-                    </a:xfrm>
-                    <a:prstGeom prst="rect">
-                      <a:avLst/>
-                    </a:prstGeom>
-                  </pic:spPr>
-                </pic:pic>
-              </a:graphicData>
-            </a:graphic>
-          </wp:inline>
-        </w:drawing>
-      </w:r>
-    </w:p>
-    <w:p>
-      <w:pPr>
-        <w:jc w:val="center"/>
-        <w:rPr>
-          <w:rFonts w:ascii="Times New Roman" w:hAnsi="Times New Roman"/>
-          <w:color w:val="000000"/>
-          <w:sz w:val="28"/>
-          <w:szCs w:val="28"/>
-        </w:rPr>
-      </w:pPr>
-      <w:r>
-        <w:rPr>
-          <w:rFonts w:ascii="Times New Roman" w:hAnsi="Times New Roman"/>
-          <w:color w:val="000000"/>
-          <w:sz w:val="28"/>
-          <w:szCs w:val="28"/>
-        </w:rPr>
-        <w:t>Рис.10. Графіки знаходження мінімуму  синусоїдальної  функції для 2 задачі.</w:t>
-      </w:r>
-    </w:p>
-    <w:p>
-      <w:pPr>
-        <w:jc w:val="center"/>
-        <w:rPr>
-          <w:rFonts w:ascii="Times New Roman" w:hAnsi="Times New Roman"/>
-          <w:color w:val="000000"/>
-          <w:sz w:val="28"/>
-          <w:szCs w:val="28"/>
-          <w:lang w:val="en-US"/>
-        </w:rPr>
-      </w:pPr>
-      <w:r>
-        <w:rPr>
-          <w:noProof/>
-          <w:lang w:eastAsia="uk-UA"/>
-        </w:rPr>
-        <w:drawing>
-          <wp:inline distT="0" distB="0" distL="0" distR="0" wp14:anchorId="69BF2353" wp14:editId="3B4130BF">
-            <wp:extent cx="5791785" cy="4248150"/>
-            <wp:effectExtent l="0" t="0" r="0" b="0"/>
-            <wp:docPr id="38" name="Picture 38"/>
-            <wp:cNvGraphicFramePr>
-              <a:graphicFrameLocks xmlns:a="http://schemas.openxmlformats.org/drawingml/2006/main" noChangeAspect="1"/>
-            </wp:cNvGraphicFramePr>
-            <a:graphic xmlns:a="http://schemas.openxmlformats.org/drawingml/2006/main">
-              <a:graphicData uri="http://schemas.openxmlformats.org/drawingml/2006/picture">
-                <pic:pic xmlns:pic="http://schemas.openxmlformats.org/drawingml/2006/picture">
-                  <pic:nvPicPr>
-                    <pic:cNvPr id="1" name=""/>
-                    <pic:cNvPicPr/>
-                  </pic:nvPicPr>
-                  <pic:blipFill>
-                    <a:blip r:embed="rId26"/>
-                    <a:stretch>
-                      <a:fillRect/>
-                    </a:stretch>
-                  </pic:blipFill>
-                  <pic:spPr>
-                    <a:xfrm>
-                      <a:off x="0" y="0"/>
                       <a:ext cx="5793154" cy="4249154"/>
                     </a:xfrm>
                     <a:prstGeom prst="rect">
@@ -3271,17 +3806,27 @@
           <w:sz w:val="28"/>
           <w:szCs w:val="28"/>
         </w:rPr>
-        <w:lastRenderedPageBreak/>
         <w:t xml:space="preserve">Рис.11. Графіки знаходження мінімуму  функції </w:t>
       </w:r>
-      <w:r>
-        <w:rPr>
-          <w:rFonts w:ascii="Times New Roman" w:hAnsi="Times New Roman"/>
-          <w:color w:val="000000"/>
-          <w:sz w:val="28"/>
-          <w:szCs w:val="28"/>
-        </w:rPr>
-        <w:t xml:space="preserve">Міхалевича </w:t>
+      <w:proofErr w:type="spellStart"/>
+      <w:r>
+        <w:rPr>
+          <w:rFonts w:ascii="Times New Roman" w:hAnsi="Times New Roman"/>
+          <w:color w:val="000000"/>
+          <w:sz w:val="28"/>
+          <w:szCs w:val="28"/>
+        </w:rPr>
+        <w:t>Міхалевича</w:t>
+      </w:r>
+      <w:proofErr w:type="spellEnd"/>
+      <w:r>
+        <w:rPr>
+          <w:rFonts w:ascii="Times New Roman" w:hAnsi="Times New Roman"/>
+          <w:color w:val="000000"/>
+          <w:sz w:val="28"/>
+          <w:szCs w:val="28"/>
+        </w:rPr>
+        <w:t xml:space="preserve"> </w:t>
       </w:r>
       <w:r>
         <w:rPr>
@@ -3292,20 +3837,6 @@
         </w:rPr>
         <w:t>для 2 задачі.</w:t>
       </w:r>
-    </w:p>
-    <w:p>
-      <w:pPr>
-        <w:autoSpaceDE w:val="0"/>
-        <w:autoSpaceDN w:val="0"/>
-        <w:adjustRightInd w:val="0"/>
-        <w:spacing w:after="0" w:line="240" w:lineRule="auto"/>
-        <w:rPr>
-          <w:rFonts w:ascii="Times New Roman" w:hAnsi="Times New Roman"/>
-          <w:color w:val="000000"/>
-          <w:sz w:val="28"/>
-          <w:szCs w:val="28"/>
-        </w:rPr>
-      </w:pPr>
     </w:p>
     <w:p>
       <w:pPr>
@@ -3502,8 +4033,19 @@
                 <w:sz w:val="28"/>
                 <w:szCs w:val="28"/>
               </w:rPr>
-              <w:t>Мутація: гаусівська</w:t>
+              <w:t xml:space="preserve">Мутація: </w:t>
             </w:r>
+            <w:proofErr w:type="spellStart"/>
+            <w:r>
+              <w:rPr>
+                <w:rFonts w:ascii="Times New Roman" w:hAnsi="Times New Roman"/>
+                <w:color w:val="000000"/>
+                <w:sz w:val="28"/>
+                <w:szCs w:val="28"/>
+              </w:rPr>
+              <w:t>гаусівська</w:t>
+            </w:r>
+            <w:proofErr w:type="spellEnd"/>
           </w:p>
         </w:tc>
         <w:tc>
@@ -3701,6 +4243,7 @@
                 <w:szCs w:val="28"/>
               </w:rPr>
             </w:pPr>
+            <w:proofErr w:type="spellStart"/>
             <w:r>
               <w:rPr>
                 <w:rFonts w:ascii="Times New Roman" w:hAnsi="Times New Roman"/>
@@ -3710,6 +4253,7 @@
               </w:rPr>
               <w:t>Растрігіна</w:t>
             </w:r>
+            <w:proofErr w:type="spellEnd"/>
             <w:r>
               <w:rPr>
                 <w:rFonts w:ascii="Times New Roman" w:hAnsi="Times New Roman"/>
@@ -3749,6 +4293,7 @@
               </w:rPr>
               <w:t>C</w:t>
             </w:r>
+            <w:proofErr w:type="spellStart"/>
             <w:r>
               <w:rPr>
                 <w:rFonts w:ascii="Times New Roman" w:hAnsi="Times New Roman"/>
@@ -3758,6 +4303,7 @@
               </w:rPr>
               <w:t>инусо</w:t>
             </w:r>
+            <w:proofErr w:type="spellEnd"/>
             <w:r>
               <w:rPr>
                 <w:rFonts w:ascii="Times New Roman" w:hAnsi="Times New Roman"/>
@@ -3820,6 +4366,7 @@
                 <w:szCs w:val="28"/>
               </w:rPr>
             </w:pPr>
+            <w:proofErr w:type="spellStart"/>
             <w:r>
               <w:rPr>
                 <w:rFonts w:ascii="Times New Roman" w:hAnsi="Times New Roman"/>
@@ -3829,6 +4376,7 @@
               </w:rPr>
               <w:t>Міхалевича</w:t>
             </w:r>
+            <w:proofErr w:type="spellEnd"/>
           </w:p>
           <w:p>
             <w:pPr>
@@ -3872,6 +4420,7 @@
                 <w:szCs w:val="28"/>
               </w:rPr>
             </w:pPr>
+            <w:proofErr w:type="spellStart"/>
             <w:r>
               <w:rPr>
                 <w:rFonts w:ascii="Times New Roman" w:hAnsi="Times New Roman"/>
@@ -3881,6 +4430,7 @@
               </w:rPr>
               <w:t>Растрігіна</w:t>
             </w:r>
+            <w:proofErr w:type="spellEnd"/>
             <w:r>
               <w:rPr>
                 <w:rFonts w:ascii="Times New Roman" w:hAnsi="Times New Roman"/>
@@ -3920,6 +4470,7 @@
               </w:rPr>
               <w:t>C</w:t>
             </w:r>
+            <w:proofErr w:type="spellStart"/>
             <w:r>
               <w:rPr>
                 <w:rFonts w:ascii="Times New Roman" w:hAnsi="Times New Roman"/>
@@ -3929,6 +4480,7 @@
               </w:rPr>
               <w:t>инусо</w:t>
             </w:r>
+            <w:proofErr w:type="spellEnd"/>
             <w:r>
               <w:rPr>
                 <w:rFonts w:ascii="Times New Roman" w:hAnsi="Times New Roman"/>
@@ -3991,6 +4543,7 @@
                 <w:szCs w:val="28"/>
               </w:rPr>
             </w:pPr>
+            <w:proofErr w:type="spellStart"/>
             <w:r>
               <w:rPr>
                 <w:rFonts w:ascii="Times New Roman" w:hAnsi="Times New Roman"/>
@@ -4000,6 +4553,7 @@
               </w:rPr>
               <w:t>Міхалевича</w:t>
             </w:r>
+            <w:proofErr w:type="spellEnd"/>
           </w:p>
           <w:p>
             <w:pPr>
@@ -4755,8 +5309,20 @@
           <w:sz w:val="28"/>
           <w:szCs w:val="28"/>
         </w:rPr>
-        <w:t>Код реалізованого опратора</w:t>
-      </w:r>
+        <w:t xml:space="preserve">Код реалізованого </w:t>
+      </w:r>
+      <w:proofErr w:type="spellStart"/>
+      <w:r>
+        <w:rPr>
+          <w:rFonts w:ascii="Times New Roman" w:hAnsi="Times New Roman"/>
+          <w:b/>
+          <w:color w:val="000000"/>
+          <w:sz w:val="28"/>
+          <w:szCs w:val="28"/>
+        </w:rPr>
+        <w:t>опратора</w:t>
+      </w:r>
+      <w:proofErr w:type="spellEnd"/>
     </w:p>
     <w:p>
       <w:pPr>
@@ -4772,6 +5338,7 @@
           <w:szCs w:val="24"/>
         </w:rPr>
       </w:pPr>
+      <w:proofErr w:type="spellStart"/>
       <w:r>
         <w:rPr>
           <w:rFonts w:ascii="Times New Roman" w:hAnsi="Times New Roman"/>
@@ -4781,6 +5348,7 @@
         </w:rPr>
         <w:t>crossover_uniform</w:t>
       </w:r>
+      <w:proofErr w:type="spellEnd"/>
       <w:r>
         <w:rPr>
           <w:rFonts w:ascii="Times New Roman" w:hAnsi="Times New Roman"/>
@@ -4798,8 +5366,19 @@
           <w:sz w:val="24"/>
           <w:szCs w:val="24"/>
         </w:rPr>
-        <w:t>однорідне схрещквання</w:t>
-      </w:r>
+        <w:t xml:space="preserve">однорідне </w:t>
+      </w:r>
+      <w:proofErr w:type="spellStart"/>
+      <w:r>
+        <w:rPr>
+          <w:rFonts w:ascii="Times New Roman" w:hAnsi="Times New Roman"/>
+          <w:color w:val="000000"/>
+          <w:sz w:val="24"/>
+          <w:szCs w:val="24"/>
+        </w:rPr>
+        <w:t>схрещквання</w:t>
+      </w:r>
+      <w:proofErr w:type="spellEnd"/>
       <w:r>
         <w:rPr>
           <w:rFonts w:ascii="Times New Roman" w:hAnsi="Times New Roman"/>
@@ -4823,6 +5402,7 @@
           <w:szCs w:val="24"/>
         </w:rPr>
       </w:pPr>
+      <w:proofErr w:type="spellStart"/>
       <w:r>
         <w:rPr>
           <w:rFonts w:ascii="Courier New" w:hAnsi="Courier New" w:cs="Courier New"/>
@@ -4830,16 +5410,138 @@
           <w:sz w:val="20"/>
           <w:szCs w:val="20"/>
         </w:rPr>
+        <w:lastRenderedPageBreak/>
         <w:t>function</w:t>
       </w:r>
-      <w:r>
-        <w:rPr>
-          <w:rFonts w:ascii="Courier New" w:hAnsi="Courier New" w:cs="Courier New"/>
-          <w:color w:val="000000"/>
-          <w:sz w:val="20"/>
-          <w:szCs w:val="20"/>
-        </w:rPr>
-        <w:t xml:space="preserve"> xoverKids  = crossover_uniform(parents, options, nvars, FitnessFcn, </w:t>
+      <w:proofErr w:type="spellEnd"/>
+      <w:r>
+        <w:rPr>
+          <w:rFonts w:ascii="Courier New" w:hAnsi="Courier New" w:cs="Courier New"/>
+          <w:color w:val="000000"/>
+          <w:sz w:val="20"/>
+          <w:szCs w:val="20"/>
+        </w:rPr>
+        <w:t xml:space="preserve"> </w:t>
+      </w:r>
+      <w:proofErr w:type="spellStart"/>
+      <w:r>
+        <w:rPr>
+          <w:rFonts w:ascii="Courier New" w:hAnsi="Courier New" w:cs="Courier New"/>
+          <w:color w:val="000000"/>
+          <w:sz w:val="20"/>
+          <w:szCs w:val="20"/>
+        </w:rPr>
+        <w:t>xoverKids</w:t>
+      </w:r>
+      <w:proofErr w:type="spellEnd"/>
+      <w:r>
+        <w:rPr>
+          <w:rFonts w:ascii="Courier New" w:hAnsi="Courier New" w:cs="Courier New"/>
+          <w:color w:val="000000"/>
+          <w:sz w:val="20"/>
+          <w:szCs w:val="20"/>
+        </w:rPr>
+        <w:t xml:space="preserve">  = </w:t>
+      </w:r>
+      <w:proofErr w:type="spellStart"/>
+      <w:r>
+        <w:rPr>
+          <w:rFonts w:ascii="Courier New" w:hAnsi="Courier New" w:cs="Courier New"/>
+          <w:color w:val="000000"/>
+          <w:sz w:val="20"/>
+          <w:szCs w:val="20"/>
+        </w:rPr>
+        <w:t>crossover_uniform</w:t>
+      </w:r>
+      <w:proofErr w:type="spellEnd"/>
+      <w:r>
+        <w:rPr>
+          <w:rFonts w:ascii="Courier New" w:hAnsi="Courier New" w:cs="Courier New"/>
+          <w:color w:val="000000"/>
+          <w:sz w:val="20"/>
+          <w:szCs w:val="20"/>
+        </w:rPr>
+        <w:t>(</w:t>
+      </w:r>
+      <w:proofErr w:type="spellStart"/>
+      <w:r>
+        <w:rPr>
+          <w:rFonts w:ascii="Courier New" w:hAnsi="Courier New" w:cs="Courier New"/>
+          <w:color w:val="000000"/>
+          <w:sz w:val="20"/>
+          <w:szCs w:val="20"/>
+        </w:rPr>
+        <w:t>parents</w:t>
+      </w:r>
+      <w:proofErr w:type="spellEnd"/>
+      <w:r>
+        <w:rPr>
+          <w:rFonts w:ascii="Courier New" w:hAnsi="Courier New" w:cs="Courier New"/>
+          <w:color w:val="000000"/>
+          <w:sz w:val="20"/>
+          <w:szCs w:val="20"/>
+        </w:rPr>
+        <w:t xml:space="preserve">, </w:t>
+      </w:r>
+      <w:proofErr w:type="spellStart"/>
+      <w:r>
+        <w:rPr>
+          <w:rFonts w:ascii="Courier New" w:hAnsi="Courier New" w:cs="Courier New"/>
+          <w:color w:val="000000"/>
+          <w:sz w:val="20"/>
+          <w:szCs w:val="20"/>
+        </w:rPr>
+        <w:t>options</w:t>
+      </w:r>
+      <w:proofErr w:type="spellEnd"/>
+      <w:r>
+        <w:rPr>
+          <w:rFonts w:ascii="Courier New" w:hAnsi="Courier New" w:cs="Courier New"/>
+          <w:color w:val="000000"/>
+          <w:sz w:val="20"/>
+          <w:szCs w:val="20"/>
+        </w:rPr>
+        <w:t xml:space="preserve">, </w:t>
+      </w:r>
+      <w:proofErr w:type="spellStart"/>
+      <w:r>
+        <w:rPr>
+          <w:rFonts w:ascii="Courier New" w:hAnsi="Courier New" w:cs="Courier New"/>
+          <w:color w:val="000000"/>
+          <w:sz w:val="20"/>
+          <w:szCs w:val="20"/>
+        </w:rPr>
+        <w:t>nvars</w:t>
+      </w:r>
+      <w:proofErr w:type="spellEnd"/>
+      <w:r>
+        <w:rPr>
+          <w:rFonts w:ascii="Courier New" w:hAnsi="Courier New" w:cs="Courier New"/>
+          <w:color w:val="000000"/>
+          <w:sz w:val="20"/>
+          <w:szCs w:val="20"/>
+        </w:rPr>
+        <w:t xml:space="preserve">, </w:t>
+      </w:r>
+      <w:proofErr w:type="spellStart"/>
+      <w:r>
+        <w:rPr>
+          <w:rFonts w:ascii="Courier New" w:hAnsi="Courier New" w:cs="Courier New"/>
+          <w:color w:val="000000"/>
+          <w:sz w:val="20"/>
+          <w:szCs w:val="20"/>
+        </w:rPr>
+        <w:t>FitnessFcn</w:t>
+      </w:r>
+      <w:proofErr w:type="spellEnd"/>
+      <w:r>
+        <w:rPr>
+          <w:rFonts w:ascii="Courier New" w:hAnsi="Courier New" w:cs="Courier New"/>
+          <w:color w:val="000000"/>
+          <w:sz w:val="20"/>
+          <w:szCs w:val="20"/>
+        </w:rPr>
+        <w:t xml:space="preserve">, </w:t>
       </w:r>
       <w:r>
         <w:rPr>
@@ -4879,7 +5581,27 @@
           <w:sz w:val="20"/>
           <w:szCs w:val="20"/>
         </w:rPr>
-        <w:t xml:space="preserve">    unused,thisPopulation))</w:t>
+        <w:t xml:space="preserve">    </w:t>
+      </w:r>
+      <w:proofErr w:type="spellStart"/>
+      <w:r>
+        <w:rPr>
+          <w:rFonts w:ascii="Courier New" w:hAnsi="Courier New" w:cs="Courier New"/>
+          <w:color w:val="000000"/>
+          <w:sz w:val="20"/>
+          <w:szCs w:val="20"/>
+        </w:rPr>
+        <w:t>unused,thisPopulation</w:t>
+      </w:r>
+      <w:proofErr w:type="spellEnd"/>
+      <w:r>
+        <w:rPr>
+          <w:rFonts w:ascii="Courier New" w:hAnsi="Courier New" w:cs="Courier New"/>
+          <w:color w:val="000000"/>
+          <w:sz w:val="20"/>
+          <w:szCs w:val="20"/>
+        </w:rPr>
+        <w:t>))</w:t>
       </w:r>
       <w:r>
         <w:rPr>
@@ -4910,7 +5632,67 @@
           <w:sz w:val="20"/>
           <w:szCs w:val="20"/>
         </w:rPr>
-        <w:t xml:space="preserve">    leng = length(parents)/2;     </w:t>
+        <w:t xml:space="preserve">    </w:t>
+      </w:r>
+      <w:proofErr w:type="spellStart"/>
+      <w:r>
+        <w:rPr>
+          <w:rFonts w:ascii="Courier New" w:hAnsi="Courier New" w:cs="Courier New"/>
+          <w:color w:val="000000"/>
+          <w:sz w:val="20"/>
+          <w:szCs w:val="20"/>
+        </w:rPr>
+        <w:t>leng</w:t>
+      </w:r>
+      <w:proofErr w:type="spellEnd"/>
+      <w:r>
+        <w:rPr>
+          <w:rFonts w:ascii="Courier New" w:hAnsi="Courier New" w:cs="Courier New"/>
+          <w:color w:val="000000"/>
+          <w:sz w:val="20"/>
+          <w:szCs w:val="20"/>
+        </w:rPr>
+        <w:t xml:space="preserve"> = </w:t>
+      </w:r>
+      <w:proofErr w:type="spellStart"/>
+      <w:r>
+        <w:rPr>
+          <w:rFonts w:ascii="Courier New" w:hAnsi="Courier New" w:cs="Courier New"/>
+          <w:color w:val="000000"/>
+          <w:sz w:val="20"/>
+          <w:szCs w:val="20"/>
+        </w:rPr>
+        <w:t>length</w:t>
+      </w:r>
+      <w:proofErr w:type="spellEnd"/>
+      <w:r>
+        <w:rPr>
+          <w:rFonts w:ascii="Courier New" w:hAnsi="Courier New" w:cs="Courier New"/>
+          <w:color w:val="000000"/>
+          <w:sz w:val="20"/>
+          <w:szCs w:val="20"/>
+        </w:rPr>
+        <w:t>(</w:t>
+      </w:r>
+      <w:proofErr w:type="spellStart"/>
+      <w:r>
+        <w:rPr>
+          <w:rFonts w:ascii="Courier New" w:hAnsi="Courier New" w:cs="Courier New"/>
+          <w:color w:val="000000"/>
+          <w:sz w:val="20"/>
+          <w:szCs w:val="20"/>
+        </w:rPr>
+        <w:t>parents</w:t>
+      </w:r>
+      <w:proofErr w:type="spellEnd"/>
+      <w:r>
+        <w:rPr>
+          <w:rFonts w:ascii="Courier New" w:hAnsi="Courier New" w:cs="Courier New"/>
+          <w:color w:val="000000"/>
+          <w:sz w:val="20"/>
+          <w:szCs w:val="20"/>
+        </w:rPr>
+        <w:t xml:space="preserve">)/2;     </w:t>
       </w:r>
     </w:p>
     <w:p>
@@ -4934,6 +5716,7 @@
         </w:rPr>
         <w:t xml:space="preserve">     </w:t>
       </w:r>
+      <w:proofErr w:type="spellStart"/>
       <w:r>
         <w:rPr>
           <w:rFonts w:ascii="Courier New" w:hAnsi="Courier New" w:cs="Courier New"/>
@@ -4943,6 +5726,7 @@
         </w:rPr>
         <w:t>for</w:t>
       </w:r>
+      <w:proofErr w:type="spellEnd"/>
       <w:r>
         <w:rPr>
           <w:rFonts w:ascii="Courier New" w:hAnsi="Courier New" w:cs="Courier New"/>
@@ -4972,7 +5756,47 @@
           <w:sz w:val="20"/>
           <w:szCs w:val="20"/>
         </w:rPr>
-        <w:t xml:space="preserve">        maska = rand(1,leng);</w:t>
+        <w:t xml:space="preserve">        </w:t>
+      </w:r>
+      <w:proofErr w:type="spellStart"/>
+      <w:r>
+        <w:rPr>
+          <w:rFonts w:ascii="Courier New" w:hAnsi="Courier New" w:cs="Courier New"/>
+          <w:color w:val="000000"/>
+          <w:sz w:val="20"/>
+          <w:szCs w:val="20"/>
+        </w:rPr>
+        <w:t>maska</w:t>
+      </w:r>
+      <w:proofErr w:type="spellEnd"/>
+      <w:r>
+        <w:rPr>
+          <w:rFonts w:ascii="Courier New" w:hAnsi="Courier New" w:cs="Courier New"/>
+          <w:color w:val="000000"/>
+          <w:sz w:val="20"/>
+          <w:szCs w:val="20"/>
+        </w:rPr>
+        <w:t xml:space="preserve"> = </w:t>
+      </w:r>
+      <w:proofErr w:type="spellStart"/>
+      <w:r>
+        <w:rPr>
+          <w:rFonts w:ascii="Courier New" w:hAnsi="Courier New" w:cs="Courier New"/>
+          <w:color w:val="000000"/>
+          <w:sz w:val="20"/>
+          <w:szCs w:val="20"/>
+        </w:rPr>
+        <w:t>rand</w:t>
+      </w:r>
+      <w:proofErr w:type="spellEnd"/>
+      <w:r>
+        <w:rPr>
+          <w:rFonts w:ascii="Courier New" w:hAnsi="Courier New" w:cs="Courier New"/>
+          <w:color w:val="000000"/>
+          <w:sz w:val="20"/>
+          <w:szCs w:val="20"/>
+        </w:rPr>
+        <w:t>(1,leng);</w:t>
       </w:r>
     </w:p>
     <w:p>
@@ -4996,6 +5820,7 @@
         </w:rPr>
         <w:t xml:space="preserve">         </w:t>
       </w:r>
+      <w:proofErr w:type="spellStart"/>
       <w:r>
         <w:rPr>
           <w:rFonts w:ascii="Courier New" w:hAnsi="Courier New" w:cs="Courier New"/>
@@ -5005,6 +5830,7 @@
         </w:rPr>
         <w:t>for</w:t>
       </w:r>
+      <w:proofErr w:type="spellEnd"/>
       <w:r>
         <w:rPr>
           <w:rFonts w:ascii="Courier New" w:hAnsi="Courier New" w:cs="Courier New"/>
@@ -5036,6 +5862,7 @@
         </w:rPr>
         <w:t xml:space="preserve">            </w:t>
       </w:r>
+      <w:proofErr w:type="spellStart"/>
       <w:r>
         <w:rPr>
           <w:rFonts w:ascii="Courier New" w:hAnsi="Courier New" w:cs="Courier New"/>
@@ -5045,14 +5872,95 @@
         </w:rPr>
         <w:t>if</w:t>
       </w:r>
-      <w:r>
-        <w:rPr>
-          <w:rFonts w:ascii="Courier New" w:hAnsi="Courier New" w:cs="Courier New"/>
-          <w:color w:val="000000"/>
-          <w:sz w:val="20"/>
-          <w:szCs w:val="20"/>
-        </w:rPr>
-        <w:t xml:space="preserve"> (maska(i) &lt;=0.5) xoverKids(i,j)=parents(i);</w:t>
+      <w:proofErr w:type="spellEnd"/>
+      <w:r>
+        <w:rPr>
+          <w:rFonts w:ascii="Courier New" w:hAnsi="Courier New" w:cs="Courier New"/>
+          <w:color w:val="000000"/>
+          <w:sz w:val="20"/>
+          <w:szCs w:val="20"/>
+        </w:rPr>
+        <w:t xml:space="preserve"> (</w:t>
+      </w:r>
+      <w:proofErr w:type="spellStart"/>
+      <w:r>
+        <w:rPr>
+          <w:rFonts w:ascii="Courier New" w:hAnsi="Courier New" w:cs="Courier New"/>
+          <w:color w:val="000000"/>
+          <w:sz w:val="20"/>
+          <w:szCs w:val="20"/>
+        </w:rPr>
+        <w:t>maska</w:t>
+      </w:r>
+      <w:proofErr w:type="spellEnd"/>
+      <w:r>
+        <w:rPr>
+          <w:rFonts w:ascii="Courier New" w:hAnsi="Courier New" w:cs="Courier New"/>
+          <w:color w:val="000000"/>
+          <w:sz w:val="20"/>
+          <w:szCs w:val="20"/>
+        </w:rPr>
+        <w:t xml:space="preserve">(i) &lt;=0.5) </w:t>
+      </w:r>
+      <w:proofErr w:type="spellStart"/>
+      <w:r>
+        <w:rPr>
+          <w:rFonts w:ascii="Courier New" w:hAnsi="Courier New" w:cs="Courier New"/>
+          <w:color w:val="000000"/>
+          <w:sz w:val="20"/>
+          <w:szCs w:val="20"/>
+        </w:rPr>
+        <w:t>xoverKids</w:t>
+      </w:r>
+      <w:proofErr w:type="spellEnd"/>
+      <w:r>
+        <w:rPr>
+          <w:rFonts w:ascii="Courier New" w:hAnsi="Courier New" w:cs="Courier New"/>
+          <w:color w:val="000000"/>
+          <w:sz w:val="20"/>
+          <w:szCs w:val="20"/>
+        </w:rPr>
+        <w:t>(</w:t>
+      </w:r>
+      <w:proofErr w:type="spellStart"/>
+      <w:r>
+        <w:rPr>
+          <w:rFonts w:ascii="Courier New" w:hAnsi="Courier New" w:cs="Courier New"/>
+          <w:color w:val="000000"/>
+          <w:sz w:val="20"/>
+          <w:szCs w:val="20"/>
+        </w:rPr>
+        <w:t>i,j</w:t>
+      </w:r>
+      <w:proofErr w:type="spellEnd"/>
+      <w:r>
+        <w:rPr>
+          <w:rFonts w:ascii="Courier New" w:hAnsi="Courier New" w:cs="Courier New"/>
+          <w:color w:val="000000"/>
+          <w:sz w:val="20"/>
+          <w:szCs w:val="20"/>
+        </w:rPr>
+        <w:t>)=</w:t>
+      </w:r>
+      <w:proofErr w:type="spellStart"/>
+      <w:r>
+        <w:rPr>
+          <w:rFonts w:ascii="Courier New" w:hAnsi="Courier New" w:cs="Courier New"/>
+          <w:color w:val="000000"/>
+          <w:sz w:val="20"/>
+          <w:szCs w:val="20"/>
+        </w:rPr>
+        <w:t>parents</w:t>
+      </w:r>
+      <w:proofErr w:type="spellEnd"/>
+      <w:r>
+        <w:rPr>
+          <w:rFonts w:ascii="Courier New" w:hAnsi="Courier New" w:cs="Courier New"/>
+          <w:color w:val="000000"/>
+          <w:sz w:val="20"/>
+          <w:szCs w:val="20"/>
+        </w:rPr>
+        <w:t>(i);</w:t>
       </w:r>
     </w:p>
     <w:p>
@@ -5076,6 +5984,7 @@
         </w:rPr>
         <w:t xml:space="preserve">            </w:t>
       </w:r>
+      <w:proofErr w:type="spellStart"/>
       <w:r>
         <w:rPr>
           <w:rFonts w:ascii="Courier New" w:hAnsi="Courier New" w:cs="Courier New"/>
@@ -5085,14 +5994,95 @@
         </w:rPr>
         <w:t>else</w:t>
       </w:r>
-      <w:r>
-        <w:rPr>
-          <w:rFonts w:ascii="Courier New" w:hAnsi="Courier New" w:cs="Courier New"/>
-          <w:color w:val="000000"/>
-          <w:sz w:val="20"/>
-          <w:szCs w:val="20"/>
-        </w:rPr>
-        <w:t xml:space="preserve"> xoverKids(i,j)=parents(i + leng);</w:t>
+      <w:proofErr w:type="spellEnd"/>
+      <w:r>
+        <w:rPr>
+          <w:rFonts w:ascii="Courier New" w:hAnsi="Courier New" w:cs="Courier New"/>
+          <w:color w:val="000000"/>
+          <w:sz w:val="20"/>
+          <w:szCs w:val="20"/>
+        </w:rPr>
+        <w:t xml:space="preserve"> </w:t>
+      </w:r>
+      <w:proofErr w:type="spellStart"/>
+      <w:r>
+        <w:rPr>
+          <w:rFonts w:ascii="Courier New" w:hAnsi="Courier New" w:cs="Courier New"/>
+          <w:color w:val="000000"/>
+          <w:sz w:val="20"/>
+          <w:szCs w:val="20"/>
+        </w:rPr>
+        <w:t>xoverKids</w:t>
+      </w:r>
+      <w:proofErr w:type="spellEnd"/>
+      <w:r>
+        <w:rPr>
+          <w:rFonts w:ascii="Courier New" w:hAnsi="Courier New" w:cs="Courier New"/>
+          <w:color w:val="000000"/>
+          <w:sz w:val="20"/>
+          <w:szCs w:val="20"/>
+        </w:rPr>
+        <w:t>(</w:t>
+      </w:r>
+      <w:proofErr w:type="spellStart"/>
+      <w:r>
+        <w:rPr>
+          <w:rFonts w:ascii="Courier New" w:hAnsi="Courier New" w:cs="Courier New"/>
+          <w:color w:val="000000"/>
+          <w:sz w:val="20"/>
+          <w:szCs w:val="20"/>
+        </w:rPr>
+        <w:t>i,j</w:t>
+      </w:r>
+      <w:proofErr w:type="spellEnd"/>
+      <w:r>
+        <w:rPr>
+          <w:rFonts w:ascii="Courier New" w:hAnsi="Courier New" w:cs="Courier New"/>
+          <w:color w:val="000000"/>
+          <w:sz w:val="20"/>
+          <w:szCs w:val="20"/>
+        </w:rPr>
+        <w:t>)=</w:t>
+      </w:r>
+      <w:proofErr w:type="spellStart"/>
+      <w:r>
+        <w:rPr>
+          <w:rFonts w:ascii="Courier New" w:hAnsi="Courier New" w:cs="Courier New"/>
+          <w:color w:val="000000"/>
+          <w:sz w:val="20"/>
+          <w:szCs w:val="20"/>
+        </w:rPr>
+        <w:t>parents</w:t>
+      </w:r>
+      <w:proofErr w:type="spellEnd"/>
+      <w:r>
+        <w:rPr>
+          <w:rFonts w:ascii="Courier New" w:hAnsi="Courier New" w:cs="Courier New"/>
+          <w:color w:val="000000"/>
+          <w:sz w:val="20"/>
+          <w:szCs w:val="20"/>
+        </w:rPr>
+        <w:t xml:space="preserve">(i + </w:t>
+      </w:r>
+      <w:proofErr w:type="spellStart"/>
+      <w:r>
+        <w:rPr>
+          <w:rFonts w:ascii="Courier New" w:hAnsi="Courier New" w:cs="Courier New"/>
+          <w:color w:val="000000"/>
+          <w:sz w:val="20"/>
+          <w:szCs w:val="20"/>
+        </w:rPr>
+        <w:t>leng</w:t>
+      </w:r>
+      <w:proofErr w:type="spellEnd"/>
+      <w:r>
+        <w:rPr>
+          <w:rFonts w:ascii="Courier New" w:hAnsi="Courier New" w:cs="Courier New"/>
+          <w:color w:val="000000"/>
+          <w:sz w:val="20"/>
+          <w:szCs w:val="20"/>
+        </w:rPr>
+        <w:t>);</w:t>
       </w:r>
     </w:p>
     <w:p>
@@ -5116,6 +6106,7 @@
         </w:rPr>
         <w:t xml:space="preserve">            </w:t>
       </w:r>
+      <w:proofErr w:type="spellStart"/>
       <w:r>
         <w:rPr>
           <w:rFonts w:ascii="Courier New" w:hAnsi="Courier New" w:cs="Courier New"/>
@@ -5125,6 +6116,7 @@
         </w:rPr>
         <w:t>end</w:t>
       </w:r>
+      <w:proofErr w:type="spellEnd"/>
     </w:p>
     <w:p>
       <w:pPr>
@@ -5147,6 +6139,7 @@
         </w:rPr>
         <w:t xml:space="preserve">        </w:t>
       </w:r>
+      <w:proofErr w:type="spellStart"/>
       <w:r>
         <w:rPr>
           <w:rFonts w:ascii="Courier New" w:hAnsi="Courier New" w:cs="Courier New"/>
@@ -5156,6 +6149,7 @@
         </w:rPr>
         <w:t>end</w:t>
       </w:r>
+      <w:proofErr w:type="spellEnd"/>
     </w:p>
     <w:p>
       <w:pPr>
@@ -5178,6 +6172,7 @@
         </w:rPr>
         <w:t xml:space="preserve">     </w:t>
       </w:r>
+      <w:proofErr w:type="spellStart"/>
       <w:r>
         <w:rPr>
           <w:rFonts w:ascii="Courier New" w:hAnsi="Courier New" w:cs="Courier New"/>
@@ -5187,6 +6182,7 @@
         </w:rPr>
         <w:t>end</w:t>
       </w:r>
+      <w:proofErr w:type="spellEnd"/>
     </w:p>
     <w:p>
       <w:pPr>
@@ -5200,6 +6196,7 @@
           <w:szCs w:val="24"/>
         </w:rPr>
       </w:pPr>
+      <w:proofErr w:type="spellStart"/>
       <w:r>
         <w:rPr>
           <w:rFonts w:ascii="Courier New" w:hAnsi="Courier New" w:cs="Courier New"/>
@@ -5209,6 +6206,7 @@
         </w:rPr>
         <w:t>end</w:t>
       </w:r>
+      <w:proofErr w:type="spellEnd"/>
     </w:p>
     <w:p>
       <w:pPr>
@@ -5264,6 +6262,7 @@
           <w:szCs w:val="24"/>
         </w:rPr>
       </w:pPr>
+      <w:proofErr w:type="spellStart"/>
       <w:r>
         <w:rPr>
           <w:rFonts w:ascii="Courier New" w:hAnsi="Courier New" w:cs="Courier New"/>
@@ -5273,14 +6272,35 @@
         </w:rPr>
         <w:t>function</w:t>
       </w:r>
-      <w:r>
-        <w:rPr>
-          <w:rFonts w:ascii="Courier New" w:hAnsi="Courier New" w:cs="Courier New"/>
-          <w:color w:val="000000"/>
-          <w:sz w:val="20"/>
-          <w:szCs w:val="20"/>
-        </w:rPr>
-        <w:t xml:space="preserve"> f = fungaRas(x)</w:t>
+      <w:proofErr w:type="spellEnd"/>
+      <w:r>
+        <w:rPr>
+          <w:rFonts w:ascii="Courier New" w:hAnsi="Courier New" w:cs="Courier New"/>
+          <w:color w:val="000000"/>
+          <w:sz w:val="20"/>
+          <w:szCs w:val="20"/>
+        </w:rPr>
+        <w:t xml:space="preserve"> f = </w:t>
+      </w:r>
+      <w:proofErr w:type="spellStart"/>
+      <w:r>
+        <w:rPr>
+          <w:rFonts w:ascii="Courier New" w:hAnsi="Courier New" w:cs="Courier New"/>
+          <w:color w:val="000000"/>
+          <w:sz w:val="20"/>
+          <w:szCs w:val="20"/>
+        </w:rPr>
+        <w:t>fungaRas</w:t>
+      </w:r>
+      <w:proofErr w:type="spellEnd"/>
+      <w:r>
+        <w:rPr>
+          <w:rFonts w:ascii="Courier New" w:hAnsi="Courier New" w:cs="Courier New"/>
+          <w:color w:val="000000"/>
+          <w:sz w:val="20"/>
+          <w:szCs w:val="20"/>
+        </w:rPr>
+        <w:t>(x)</w:t>
       </w:r>
     </w:p>
     <w:p>
@@ -5302,8 +6322,19 @@
           <w:sz w:val="20"/>
           <w:szCs w:val="20"/>
         </w:rPr>
-        <w:t>% Тестова функція Растрігіна</w:t>
-      </w:r>
+        <w:t xml:space="preserve">% Тестова функція </w:t>
+      </w:r>
+      <w:proofErr w:type="spellStart"/>
+      <w:r>
+        <w:rPr>
+          <w:rFonts w:ascii="Courier New" w:hAnsi="Courier New" w:cs="Courier New"/>
+          <w:color w:val="228B22"/>
+          <w:sz w:val="20"/>
+          <w:szCs w:val="20"/>
+        </w:rPr>
+        <w:t>Растрігіна</w:t>
+      </w:r>
+      <w:proofErr w:type="spellEnd"/>
     </w:p>
     <w:p>
       <w:pPr>
@@ -5412,7 +6443,27 @@
           <w:sz w:val="20"/>
           <w:szCs w:val="20"/>
         </w:rPr>
-        <w:t>p2 = 2*pi;</w:t>
+        <w:t>p2 = 2*</w:t>
+      </w:r>
+      <w:proofErr w:type="spellStart"/>
+      <w:r>
+        <w:rPr>
+          <w:rFonts w:ascii="Courier New" w:hAnsi="Courier New" w:cs="Courier New"/>
+          <w:color w:val="000000"/>
+          <w:sz w:val="20"/>
+          <w:szCs w:val="20"/>
+        </w:rPr>
+        <w:t>pi</w:t>
+      </w:r>
+      <w:proofErr w:type="spellEnd"/>
+      <w:r>
+        <w:rPr>
+          <w:rFonts w:ascii="Courier New" w:hAnsi="Courier New" w:cs="Courier New"/>
+          <w:color w:val="000000"/>
+          <w:sz w:val="20"/>
+          <w:szCs w:val="20"/>
+        </w:rPr>
+        <w:t>;</w:t>
       </w:r>
     </w:p>
     <w:p>
@@ -5434,7 +6485,67 @@
           <w:sz w:val="20"/>
           <w:szCs w:val="20"/>
         </w:rPr>
-        <w:t>f = 10*size(x,1) + sum(x.^2 - 10*cos(p2.*x),1);</w:t>
+        <w:t>f = 10*</w:t>
+      </w:r>
+      <w:proofErr w:type="spellStart"/>
+      <w:r>
+        <w:rPr>
+          <w:rFonts w:ascii="Courier New" w:hAnsi="Courier New" w:cs="Courier New"/>
+          <w:color w:val="000000"/>
+          <w:sz w:val="20"/>
+          <w:szCs w:val="20"/>
+        </w:rPr>
+        <w:t>size</w:t>
+      </w:r>
+      <w:proofErr w:type="spellEnd"/>
+      <w:r>
+        <w:rPr>
+          <w:rFonts w:ascii="Courier New" w:hAnsi="Courier New" w:cs="Courier New"/>
+          <w:color w:val="000000"/>
+          <w:sz w:val="20"/>
+          <w:szCs w:val="20"/>
+        </w:rPr>
+        <w:t xml:space="preserve">(x,1) + </w:t>
+      </w:r>
+      <w:proofErr w:type="spellStart"/>
+      <w:r>
+        <w:rPr>
+          <w:rFonts w:ascii="Courier New" w:hAnsi="Courier New" w:cs="Courier New"/>
+          <w:color w:val="000000"/>
+          <w:sz w:val="20"/>
+          <w:szCs w:val="20"/>
+        </w:rPr>
+        <w:t>sum</w:t>
+      </w:r>
+      <w:proofErr w:type="spellEnd"/>
+      <w:r>
+        <w:rPr>
+          <w:rFonts w:ascii="Courier New" w:hAnsi="Courier New" w:cs="Courier New"/>
+          <w:color w:val="000000"/>
+          <w:sz w:val="20"/>
+          <w:szCs w:val="20"/>
+        </w:rPr>
+        <w:t>(x.^2 - 10*</w:t>
+      </w:r>
+      <w:proofErr w:type="spellStart"/>
+      <w:r>
+        <w:rPr>
+          <w:rFonts w:ascii="Courier New" w:hAnsi="Courier New" w:cs="Courier New"/>
+          <w:color w:val="000000"/>
+          <w:sz w:val="20"/>
+          <w:szCs w:val="20"/>
+        </w:rPr>
+        <w:t>cos</w:t>
+      </w:r>
+      <w:proofErr w:type="spellEnd"/>
+      <w:r>
+        <w:rPr>
+          <w:rFonts w:ascii="Courier New" w:hAnsi="Courier New" w:cs="Courier New"/>
+          <w:color w:val="000000"/>
+          <w:sz w:val="20"/>
+          <w:szCs w:val="20"/>
+        </w:rPr>
+        <w:t>(p2.*x),1);</w:t>
       </w:r>
     </w:p>
     <w:p>
@@ -5462,6 +6573,7 @@
           <w:szCs w:val="24"/>
         </w:rPr>
       </w:pPr>
+      <w:proofErr w:type="spellStart"/>
       <w:r>
         <w:rPr>
           <w:rFonts w:ascii="Courier New" w:hAnsi="Courier New" w:cs="Courier New"/>
@@ -5471,14 +6583,35 @@
         </w:rPr>
         <w:t>function</w:t>
       </w:r>
-      <w:r>
-        <w:rPr>
-          <w:rFonts w:ascii="Courier New" w:hAnsi="Courier New" w:cs="Courier New"/>
-          <w:color w:val="000000"/>
-          <w:sz w:val="20"/>
-          <w:szCs w:val="20"/>
-        </w:rPr>
-        <w:t xml:space="preserve"> f = fungasin(x)</w:t>
+      <w:proofErr w:type="spellEnd"/>
+      <w:r>
+        <w:rPr>
+          <w:rFonts w:ascii="Courier New" w:hAnsi="Courier New" w:cs="Courier New"/>
+          <w:color w:val="000000"/>
+          <w:sz w:val="20"/>
+          <w:szCs w:val="20"/>
+        </w:rPr>
+        <w:t xml:space="preserve"> f = </w:t>
+      </w:r>
+      <w:proofErr w:type="spellStart"/>
+      <w:r>
+        <w:rPr>
+          <w:rFonts w:ascii="Courier New" w:hAnsi="Courier New" w:cs="Courier New"/>
+          <w:color w:val="000000"/>
+          <w:sz w:val="20"/>
+          <w:szCs w:val="20"/>
+        </w:rPr>
+        <w:t>fungasin</w:t>
+      </w:r>
+      <w:proofErr w:type="spellEnd"/>
+      <w:r>
+        <w:rPr>
+          <w:rFonts w:ascii="Courier New" w:hAnsi="Courier New" w:cs="Courier New"/>
+          <w:color w:val="000000"/>
+          <w:sz w:val="20"/>
+          <w:szCs w:val="20"/>
+        </w:rPr>
+        <w:t>(x)</w:t>
       </w:r>
     </w:p>
     <w:p>
@@ -5562,7 +6695,27 @@
           <w:sz w:val="20"/>
           <w:szCs w:val="20"/>
         </w:rPr>
-        <w:t xml:space="preserve"> fx = [-18.554721077382709]'</w:t>
+        <w:t xml:space="preserve"> </w:t>
+      </w:r>
+      <w:proofErr w:type="spellStart"/>
+      <w:r>
+        <w:rPr>
+          <w:rFonts w:ascii="Courier New" w:hAnsi="Courier New" w:cs="Courier New"/>
+          <w:color w:val="228B22"/>
+          <w:sz w:val="20"/>
+          <w:szCs w:val="20"/>
+        </w:rPr>
+        <w:t>fx</w:t>
+      </w:r>
+      <w:proofErr w:type="spellEnd"/>
+      <w:r>
+        <w:rPr>
+          <w:rFonts w:ascii="Courier New" w:hAnsi="Courier New" w:cs="Courier New"/>
+          <w:color w:val="228B22"/>
+          <w:sz w:val="20"/>
+          <w:szCs w:val="20"/>
+        </w:rPr>
+        <w:t xml:space="preserve"> = [-18.554721077382709]'</w:t>
       </w:r>
     </w:p>
     <w:p>
@@ -5584,7 +6737,6 @@
           <w:sz w:val="20"/>
           <w:szCs w:val="20"/>
         </w:rPr>
-        <w:lastRenderedPageBreak/>
         <w:t>% 0 &lt;= x &lt;= 10</w:t>
       </w:r>
     </w:p>
@@ -5651,7 +6803,47 @@
           <w:sz w:val="20"/>
           <w:szCs w:val="20"/>
         </w:rPr>
-        <w:t>f = x(1).*sin(4*x(1)) + 1.1*x(2).*sin(2*x(2));</w:t>
+        <w:t>f = x(1).*</w:t>
+      </w:r>
+      <w:proofErr w:type="spellStart"/>
+      <w:r>
+        <w:rPr>
+          <w:rFonts w:ascii="Courier New" w:hAnsi="Courier New" w:cs="Courier New"/>
+          <w:color w:val="000000"/>
+          <w:sz w:val="20"/>
+          <w:szCs w:val="20"/>
+        </w:rPr>
+        <w:t>sin</w:t>
+      </w:r>
+      <w:proofErr w:type="spellEnd"/>
+      <w:r>
+        <w:rPr>
+          <w:rFonts w:ascii="Courier New" w:hAnsi="Courier New" w:cs="Courier New"/>
+          <w:color w:val="000000"/>
+          <w:sz w:val="20"/>
+          <w:szCs w:val="20"/>
+        </w:rPr>
+        <w:t>(4*x(1)) + 1.1*x(2).*</w:t>
+      </w:r>
+      <w:proofErr w:type="spellStart"/>
+      <w:r>
+        <w:rPr>
+          <w:rFonts w:ascii="Courier New" w:hAnsi="Courier New" w:cs="Courier New"/>
+          <w:color w:val="000000"/>
+          <w:sz w:val="20"/>
+          <w:szCs w:val="20"/>
+        </w:rPr>
+        <w:t>sin</w:t>
+      </w:r>
+      <w:proofErr w:type="spellEnd"/>
+      <w:r>
+        <w:rPr>
+          <w:rFonts w:ascii="Courier New" w:hAnsi="Courier New" w:cs="Courier New"/>
+          <w:color w:val="000000"/>
+          <w:sz w:val="20"/>
+          <w:szCs w:val="20"/>
+        </w:rPr>
+        <w:t>(2*x(2));</w:t>
       </w:r>
     </w:p>
     <w:p>
@@ -5679,6 +6871,7 @@
           <w:szCs w:val="24"/>
         </w:rPr>
       </w:pPr>
+      <w:proofErr w:type="spellStart"/>
       <w:r>
         <w:rPr>
           <w:rFonts w:ascii="Courier New" w:hAnsi="Courier New" w:cs="Courier New"/>
@@ -5688,14 +6881,35 @@
         </w:rPr>
         <w:t>function</w:t>
       </w:r>
-      <w:r>
-        <w:rPr>
-          <w:rFonts w:ascii="Courier New" w:hAnsi="Courier New" w:cs="Courier New"/>
-          <w:color w:val="000000"/>
-          <w:sz w:val="20"/>
-          <w:szCs w:val="20"/>
-        </w:rPr>
-        <w:t xml:space="preserve"> f = funMichal(x)</w:t>
+      <w:proofErr w:type="spellEnd"/>
+      <w:r>
+        <w:rPr>
+          <w:rFonts w:ascii="Courier New" w:hAnsi="Courier New" w:cs="Courier New"/>
+          <w:color w:val="000000"/>
+          <w:sz w:val="20"/>
+          <w:szCs w:val="20"/>
+        </w:rPr>
+        <w:t xml:space="preserve"> f = </w:t>
+      </w:r>
+      <w:proofErr w:type="spellStart"/>
+      <w:r>
+        <w:rPr>
+          <w:rFonts w:ascii="Courier New" w:hAnsi="Courier New" w:cs="Courier New"/>
+          <w:color w:val="000000"/>
+          <w:sz w:val="20"/>
+          <w:szCs w:val="20"/>
+        </w:rPr>
+        <w:t>funMichal</w:t>
+      </w:r>
+      <w:proofErr w:type="spellEnd"/>
+      <w:r>
+        <w:rPr>
+          <w:rFonts w:ascii="Courier New" w:hAnsi="Courier New" w:cs="Courier New"/>
+          <w:color w:val="000000"/>
+          <w:sz w:val="20"/>
+          <w:szCs w:val="20"/>
+        </w:rPr>
+        <w:t>(x)</w:t>
       </w:r>
     </w:p>
     <w:p>
@@ -5717,8 +6931,19 @@
           <w:sz w:val="20"/>
           <w:szCs w:val="20"/>
         </w:rPr>
-        <w:t>% Тестова функція Міхалевича</w:t>
-      </w:r>
+        <w:t xml:space="preserve">% Тестова функція </w:t>
+      </w:r>
+      <w:proofErr w:type="spellStart"/>
+      <w:r>
+        <w:rPr>
+          <w:rFonts w:ascii="Courier New" w:hAnsi="Courier New" w:cs="Courier New"/>
+          <w:color w:val="228B22"/>
+          <w:sz w:val="20"/>
+          <w:szCs w:val="20"/>
+        </w:rPr>
+        <w:t>Міхалевича</w:t>
+      </w:r>
+      <w:proofErr w:type="spellEnd"/>
     </w:p>
     <w:p>
       <w:pPr>
@@ -5801,8 +7026,39 @@
           <w:sz w:val="20"/>
           <w:szCs w:val="20"/>
         </w:rPr>
-        <w:t>% -pi &lt;= x &lt;= pi</w:t>
-      </w:r>
+        <w:t>% -</w:t>
+      </w:r>
+      <w:proofErr w:type="spellStart"/>
+      <w:r>
+        <w:rPr>
+          <w:rFonts w:ascii="Courier New" w:hAnsi="Courier New" w:cs="Courier New"/>
+          <w:color w:val="228B22"/>
+          <w:sz w:val="20"/>
+          <w:szCs w:val="20"/>
+        </w:rPr>
+        <w:t>pi</w:t>
+      </w:r>
+      <w:proofErr w:type="spellEnd"/>
+      <w:r>
+        <w:rPr>
+          <w:rFonts w:ascii="Courier New" w:hAnsi="Courier New" w:cs="Courier New"/>
+          <w:color w:val="228B22"/>
+          <w:sz w:val="20"/>
+          <w:szCs w:val="20"/>
+        </w:rPr>
+        <w:t xml:space="preserve"> &lt;= x &lt;= </w:t>
+      </w:r>
+      <w:proofErr w:type="spellStart"/>
+      <w:r>
+        <w:rPr>
+          <w:rFonts w:ascii="Courier New" w:hAnsi="Courier New" w:cs="Courier New"/>
+          <w:color w:val="228B22"/>
+          <w:sz w:val="20"/>
+          <w:szCs w:val="20"/>
+        </w:rPr>
+        <w:t>pi</w:t>
+      </w:r>
+      <w:proofErr w:type="spellEnd"/>
     </w:p>
     <w:p>
       <w:pPr>
@@ -5867,7 +7123,47 @@
           <w:sz w:val="20"/>
           <w:szCs w:val="20"/>
         </w:rPr>
-        <w:t>n = size(x,1); r = (1:n)'/pi;</w:t>
+        <w:t xml:space="preserve">n = </w:t>
+      </w:r>
+      <w:proofErr w:type="spellStart"/>
+      <w:r>
+        <w:rPr>
+          <w:rFonts w:ascii="Courier New" w:hAnsi="Courier New" w:cs="Courier New"/>
+          <w:color w:val="000000"/>
+          <w:sz w:val="20"/>
+          <w:szCs w:val="20"/>
+        </w:rPr>
+        <w:t>size</w:t>
+      </w:r>
+      <w:proofErr w:type="spellEnd"/>
+      <w:r>
+        <w:rPr>
+          <w:rFonts w:ascii="Courier New" w:hAnsi="Courier New" w:cs="Courier New"/>
+          <w:color w:val="000000"/>
+          <w:sz w:val="20"/>
+          <w:szCs w:val="20"/>
+        </w:rPr>
+        <w:t>(x,1); r = (1:n)'/</w:t>
+      </w:r>
+      <w:proofErr w:type="spellStart"/>
+      <w:r>
+        <w:rPr>
+          <w:rFonts w:ascii="Courier New" w:hAnsi="Courier New" w:cs="Courier New"/>
+          <w:color w:val="000000"/>
+          <w:sz w:val="20"/>
+          <w:szCs w:val="20"/>
+        </w:rPr>
+        <w:t>pi</w:t>
+      </w:r>
+      <w:proofErr w:type="spellEnd"/>
+      <w:r>
+        <w:rPr>
+          <w:rFonts w:ascii="Courier New" w:hAnsi="Courier New" w:cs="Courier New"/>
+          <w:color w:val="000000"/>
+          <w:sz w:val="20"/>
+          <w:szCs w:val="20"/>
+        </w:rPr>
+        <w:t>;</w:t>
       </w:r>
     </w:p>
     <w:p>
@@ -5889,7 +7185,67 @@
           <w:sz w:val="20"/>
           <w:szCs w:val="20"/>
         </w:rPr>
-        <w:t>f = - sum(sin(x).*sin(r.*x.^2),1);</w:t>
+        <w:t xml:space="preserve">f = - </w:t>
+      </w:r>
+      <w:proofErr w:type="spellStart"/>
+      <w:r>
+        <w:rPr>
+          <w:rFonts w:ascii="Courier New" w:hAnsi="Courier New" w:cs="Courier New"/>
+          <w:color w:val="000000"/>
+          <w:sz w:val="20"/>
+          <w:szCs w:val="20"/>
+        </w:rPr>
+        <w:t>sum</w:t>
+      </w:r>
+      <w:proofErr w:type="spellEnd"/>
+      <w:r>
+        <w:rPr>
+          <w:rFonts w:ascii="Courier New" w:hAnsi="Courier New" w:cs="Courier New"/>
+          <w:color w:val="000000"/>
+          <w:sz w:val="20"/>
+          <w:szCs w:val="20"/>
+        </w:rPr>
+        <w:t>(</w:t>
+      </w:r>
+      <w:proofErr w:type="spellStart"/>
+      <w:r>
+        <w:rPr>
+          <w:rFonts w:ascii="Courier New" w:hAnsi="Courier New" w:cs="Courier New"/>
+          <w:color w:val="000000"/>
+          <w:sz w:val="20"/>
+          <w:szCs w:val="20"/>
+        </w:rPr>
+        <w:t>sin</w:t>
+      </w:r>
+      <w:proofErr w:type="spellEnd"/>
+      <w:r>
+        <w:rPr>
+          <w:rFonts w:ascii="Courier New" w:hAnsi="Courier New" w:cs="Courier New"/>
+          <w:color w:val="000000"/>
+          <w:sz w:val="20"/>
+          <w:szCs w:val="20"/>
+        </w:rPr>
+        <w:t>(x).*</w:t>
+      </w:r>
+      <w:proofErr w:type="spellStart"/>
+      <w:r>
+        <w:rPr>
+          <w:rFonts w:ascii="Courier New" w:hAnsi="Courier New" w:cs="Courier New"/>
+          <w:color w:val="000000"/>
+          <w:sz w:val="20"/>
+          <w:szCs w:val="20"/>
+        </w:rPr>
+        <w:t>sin</w:t>
+      </w:r>
+      <w:proofErr w:type="spellEnd"/>
+      <w:r>
+        <w:rPr>
+          <w:rFonts w:ascii="Courier New" w:hAnsi="Courier New" w:cs="Courier New"/>
+          <w:color w:val="000000"/>
+          <w:sz w:val="20"/>
+          <w:szCs w:val="20"/>
+        </w:rPr>
+        <w:t>(r.*x.^2),1);</w:t>
       </w:r>
     </w:p>
     <w:p>
@@ -5931,8 +7287,6 @@
           <w:lang w:val="en-US"/>
         </w:rPr>
       </w:pPr>
-      <w:bookmarkStart w:id="4" w:name="_GoBack"/>
-      <w:bookmarkEnd w:id="4"/>
       <w:r>
         <w:rPr>
           <w:rFonts w:ascii="Times New Roman" w:hAnsi="Times New Roman"/>
@@ -6008,6 +7362,7 @@
         </w:rPr>
         <w:t xml:space="preserve">та отримав практичні навики роботи в </w:t>
       </w:r>
+      <w:proofErr w:type="spellStart"/>
       <w:r>
         <w:rPr>
           <w:rFonts w:ascii="Times New Roman" w:hAnsi="Times New Roman"/>
@@ -6015,7 +7370,17 @@
           <w:szCs w:val="28"/>
           <w:lang w:val="en-US"/>
         </w:rPr>
-        <w:t xml:space="preserve">MatLab </w:t>
+        <w:t>MatLab</w:t>
+      </w:r>
+      <w:proofErr w:type="spellEnd"/>
+      <w:r>
+        <w:rPr>
+          <w:rFonts w:ascii="Times New Roman" w:hAnsi="Times New Roman"/>
+          <w:sz w:val="28"/>
+          <w:szCs w:val="28"/>
+          <w:lang w:val="en-US"/>
+        </w:rPr>
+        <w:t xml:space="preserve"> </w:t>
       </w:r>
       <w:r>
         <w:rPr>
@@ -6034,7 +7399,7 @@
       </w:pPr>
     </w:p>
     <w:sectPr>
-      <w:footerReference w:type="default" r:id="rId27"/>
+      <w:footerReference w:type="default" r:id="rId26"/>
       <w:pgSz w:w="11906" w:h="16838"/>
       <w:pgMar w:top="850" w:right="850" w:bottom="850" w:left="1417" w:header="708" w:footer="708" w:gutter="0"/>
       <w:cols w:space="708"/>
@@ -6104,7 +7469,7 @@
           <w:rPr>
             <w:noProof/>
           </w:rPr>
-          <w:t>11</w:t>
+          <w:t>9</w:t>
         </w:r>
         <w:r>
           <w:rPr>
@@ -7247,7 +8612,7 @@
 </file>
 
 <file path=customXml/itemProps1.xml><?xml version="1.0" encoding="utf-8"?>
-<ds:datastoreItem xmlns:ds="http://schemas.openxmlformats.org/officeDocument/2006/customXml" ds:itemID="{A6DF28FC-8A41-43ED-9287-A5A30F600BA3}">
+<ds:datastoreItem xmlns:ds="http://schemas.openxmlformats.org/officeDocument/2006/customXml" ds:itemID="{2C0F622B-CA89-4FFC-BE9F-9EFCE2B03939}">
   <ds:schemaRefs>
     <ds:schemaRef ds:uri="http://schemas.openxmlformats.org/officeDocument/2006/bibliography"/>
   </ds:schemaRefs>

</xml_diff>